<commit_message>
Last lab work was updated
</commit_message>
<xml_diff>
--- a/Lr3/Tatus_L_A_23IVT2/Лаба 3.docx
+++ b/Lr3/Tatus_L_A_23IVT2/Лаба 3.docx
@@ -1,11 +1,16 @@
 
 <file path=word/document.xml><?xml version="1.0" encoding="utf-8"?>
-<w:document xmlns:wpc="http://schemas.microsoft.com/office/word/2010/wordprocessingCanvas" xmlns:cx="http://schemas.microsoft.com/office/drawing/2014/chartex" xmlns:cx1="http://schemas.microsoft.com/office/drawing/2015/9/8/chartex" xmlns:cx2="http://schemas.microsoft.com/office/drawing/2015/10/21/chartex" xmlns:cx3="http://schemas.microsoft.com/office/drawing/2016/5/9/chartex" xmlns:cx4="http://schemas.microsoft.com/office/drawing/2016/5/10/chartex" xmlns:cx5="http://schemas.microsoft.com/office/drawing/2016/5/11/chartex" xmlns:cx6="http://schemas.microsoft.com/office/drawing/2016/5/12/chartex" xmlns:cx7="http://schemas.microsoft.com/office/drawing/2016/5/13/chartex" xmlns:cx8="http://schemas.microsoft.com/office/drawing/2016/5/14/chartex" xmlns:mc="http://schemas.openxmlformats.org/markup-compatibility/2006" xmlns:aink="http://schemas.microsoft.com/office/drawing/2016/ink" xmlns:am3d="http://schemas.microsoft.com/office/drawing/2017/model3d" xmlns:o="urn:schemas-microsoft-com:office:office" xmlns:r="http://schemas.openxmlformats.org/officeDocument/2006/relationships" xmlns:m="http://schemas.openxmlformats.org/officeDocument/2006/math" xmlns:v="urn:schemas-microsoft-com:vml" xmlns:wp14="http://schemas.microsoft.com/office/word/2010/wordprocessingDrawing" xmlns:wp="http://schemas.openxmlformats.org/drawingml/2006/wordprocessingDrawing" xmlns:w10="urn:schemas-microsoft-com:office:word" xmlns:w="http://schemas.openxmlformats.org/wordprocessingml/2006/main" xmlns:w14="http://schemas.microsoft.com/office/word/2010/wordml" xmlns:w15="http://schemas.microsoft.com/office/word/2012/wordml" xmlns:w16cex="http://schemas.microsoft.com/office/word/2018/wordml/cex" xmlns:w16cid="http://schemas.microsoft.com/office/word/2016/wordml/cid" xmlns:w16="http://schemas.microsoft.com/office/word/2018/wordml" xmlns:w16sdtdh="http://schemas.microsoft.com/office/word/2020/wordml/sdtdatahash" xmlns:w16se="http://schemas.microsoft.com/office/word/2015/wordml/symex" xmlns:wpg="http://schemas.microsoft.com/office/word/2010/wordprocessingGroup" xmlns:wpi="http://schemas.microsoft.com/office/word/2010/wordprocessingInk" xmlns:wne="http://schemas.microsoft.com/office/word/2006/wordml" xmlns:wps="http://schemas.microsoft.com/office/word/2010/wordprocessingShape" mc:Ignorable="w14 w15 w16se w16cid w16 w16cex w16sdtdh wp14">
+<w:document xmlns:o="urn:schemas-microsoft-com:office:office" xmlns:r="http://schemas.openxmlformats.org/officeDocument/2006/relationships" xmlns:v="urn:schemas-microsoft-com:vml" xmlns:w="http://schemas.openxmlformats.org/wordprocessingml/2006/main" xmlns:w10="urn:schemas-microsoft-com:office:word" xmlns:wp="http://schemas.openxmlformats.org/drawingml/2006/wordprocessingDrawing" xmlns:wps="http://schemas.microsoft.com/office/word/2010/wordprocessingShape" xmlns:wpg="http://schemas.microsoft.com/office/word/2010/wordprocessingGroup" xmlns:mc="http://schemas.openxmlformats.org/markup-compatibility/2006" xmlns:wp14="http://schemas.microsoft.com/office/word/2010/wordprocessingDrawing" xmlns:w14="http://schemas.microsoft.com/office/word/2010/wordml" xmlns:w15="http://schemas.microsoft.com/office/word/2012/wordml" mc:Ignorable="w14 wp14 w15">
   <w:body>
     <w:p>
       <w:pPr>
-        <w:spacing w:line="240" w:lineRule="auto"/>
-        <w:ind w:left="567"/>
+        <w:pStyle w:val="Normal"/>
+        <w:numPr>
+          <w:ilvl w:val="0"/>
+          <w:numId w:val="0"/>
+        </w:numPr>
+        <w:spacing w:lineRule="auto" w:line="240"/>
+        <w:ind w:left="567" w:hanging="0"/>
         <w:jc w:val="center"/>
         <w:outlineLvl w:val="0"/>
         <w:rPr>
@@ -25,8 +30,9 @@
     </w:p>
     <w:p>
       <w:pPr>
-        <w:spacing w:line="240" w:lineRule="auto"/>
-        <w:ind w:left="567"/>
+        <w:pStyle w:val="Normal"/>
+        <w:spacing w:lineRule="auto" w:line="240"/>
+        <w:ind w:left="567" w:hanging="0"/>
         <w:jc w:val="center"/>
         <w:rPr>
           <w:rFonts w:ascii="Times New Roman" w:hAnsi="Times New Roman"/>
@@ -35,11 +41,8 @@
         </w:rPr>
       </w:pPr>
       <w:r>
-        <w:rPr>
-          <w:noProof/>
-        </w:rPr>
         <w:drawing>
-          <wp:anchor distT="0" distB="0" distL="114300" distR="114300" simplePos="0" relativeHeight="251659264" behindDoc="0" locked="0" layoutInCell="1" allowOverlap="1" wp14:anchorId="0BCF40C8" wp14:editId="0519C2F8">
+          <wp:anchor behindDoc="0" distT="0" distB="0" distL="0" distR="0" simplePos="0" locked="0" layoutInCell="0" allowOverlap="1" relativeHeight="15">
             <wp:simplePos x="0" y="0"/>
             <wp:positionH relativeFrom="column">
               <wp:posOffset>-456565</wp:posOffset>
@@ -48,7 +51,7 @@
               <wp:posOffset>412115</wp:posOffset>
             </wp:positionV>
             <wp:extent cx="1485900" cy="1152525"/>
-            <wp:effectExtent l="0" t="0" r="0" b="9525"/>
+            <wp:effectExtent l="0" t="0" r="0" b="0"/>
             <wp:wrapNone/>
             <wp:docPr id="1" name="Picture 1" descr="image1"/>
             <wp:cNvGraphicFramePr>
@@ -58,20 +61,13 @@
               <a:graphicData uri="http://schemas.openxmlformats.org/drawingml/2006/picture">
                 <pic:pic xmlns:pic="http://schemas.openxmlformats.org/drawingml/2006/picture">
                   <pic:nvPicPr>
-                    <pic:cNvPr id="0" name="shape_0" descr="image1"/>
+                    <pic:cNvPr id="1" name="Picture 1" descr="image1"/>
                     <pic:cNvPicPr>
                       <a:picLocks noChangeAspect="1" noChangeArrowheads="1"/>
                     </pic:cNvPicPr>
                   </pic:nvPicPr>
                   <pic:blipFill>
-                    <a:blip r:embed="rId7">
-                      <a:extLst>
-                        <a:ext uri="{28A0092B-C50C-407E-A947-70E740481C1C}">
-                          <a14:useLocalDpi xmlns:a14="http://schemas.microsoft.com/office/drawing/2010/main" val="0"/>
-                        </a:ext>
-                      </a:extLst>
-                    </a:blip>
-                    <a:srcRect/>
+                    <a:blip r:embed="rId2"/>
                     <a:stretch>
                       <a:fillRect/>
                     </a:stretch>
@@ -84,22 +80,10 @@
                     <a:prstGeom prst="rect">
                       <a:avLst/>
                     </a:prstGeom>
-                    <a:solidFill>
-                      <a:srgbClr val="FFFFFF"/>
-                    </a:solidFill>
-                    <a:ln>
-                      <a:noFill/>
-                    </a:ln>
                   </pic:spPr>
                 </pic:pic>
               </a:graphicData>
             </a:graphic>
-            <wp14:sizeRelH relativeFrom="page">
-              <wp14:pctWidth>0</wp14:pctWidth>
-            </wp14:sizeRelH>
-            <wp14:sizeRelV relativeFrom="page">
-              <wp14:pctHeight>0</wp14:pctHeight>
-            </wp14:sizeRelV>
           </wp:anchor>
         </w:drawing>
       </w:r>
@@ -114,8 +98,13 @@
     </w:p>
     <w:p>
       <w:pPr>
-        <w:spacing w:line="240" w:lineRule="auto"/>
-        <w:ind w:left="567"/>
+        <w:pStyle w:val="Normal"/>
+        <w:numPr>
+          <w:ilvl w:val="0"/>
+          <w:numId w:val="0"/>
+        </w:numPr>
+        <w:spacing w:lineRule="auto" w:line="240"/>
+        <w:ind w:left="567" w:hanging="0"/>
         <w:jc w:val="center"/>
         <w:outlineLvl w:val="0"/>
         <w:rPr>
@@ -135,8 +124,9 @@
     </w:p>
     <w:p>
       <w:pPr>
-        <w:spacing w:line="240" w:lineRule="auto"/>
-        <w:ind w:left="567"/>
+        <w:pStyle w:val="Normal"/>
+        <w:spacing w:lineRule="auto" w:line="240"/>
+        <w:ind w:left="567" w:hanging="0"/>
         <w:jc w:val="center"/>
         <w:rPr>
           <w:rFonts w:ascii="Times New Roman" w:hAnsi="Times New Roman"/>
@@ -155,8 +145,9 @@
     </w:p>
     <w:p>
       <w:pPr>
-        <w:spacing w:line="240" w:lineRule="auto"/>
-        <w:ind w:left="567"/>
+        <w:pStyle w:val="Normal"/>
+        <w:spacing w:lineRule="auto" w:line="240"/>
+        <w:ind w:left="567" w:hanging="0"/>
         <w:jc w:val="center"/>
         <w:rPr>
           <w:rFonts w:ascii="Times New Roman" w:hAnsi="Times New Roman"/>
@@ -164,11 +155,19 @@
           <w:szCs w:val="24"/>
         </w:rPr>
       </w:pPr>
-    </w:p>
-    <w:p>
-      <w:pPr>
-        <w:spacing w:line="240" w:lineRule="auto"/>
-        <w:ind w:left="567"/>
+      <w:r>
+        <w:rPr>
+          <w:rFonts w:ascii="Times New Roman" w:hAnsi="Times New Roman"/>
+          <w:sz w:val="24"/>
+          <w:szCs w:val="24"/>
+        </w:rPr>
+      </w:r>
+    </w:p>
+    <w:p>
+      <w:pPr>
+        <w:pStyle w:val="Normal"/>
+        <w:spacing w:lineRule="auto" w:line="240"/>
+        <w:ind w:left="567" w:hanging="0"/>
         <w:jc w:val="center"/>
         <w:rPr>
           <w:rFonts w:ascii="Times New Roman" w:hAnsi="Times New Roman"/>
@@ -187,8 +186,9 @@
     </w:p>
     <w:p>
       <w:pPr>
-        <w:spacing w:line="240" w:lineRule="auto"/>
-        <w:ind w:left="567"/>
+        <w:pStyle w:val="Normal"/>
+        <w:spacing w:lineRule="auto" w:line="240"/>
+        <w:ind w:left="567" w:hanging="0"/>
         <w:jc w:val="center"/>
         <w:rPr>
           <w:rFonts w:ascii="Times New Roman" w:hAnsi="Times New Roman"/>
@@ -207,7 +207,12 @@
     </w:p>
     <w:p>
       <w:pPr>
-        <w:spacing w:line="240" w:lineRule="auto"/>
+        <w:pStyle w:val="Normal"/>
+        <w:numPr>
+          <w:ilvl w:val="0"/>
+          <w:numId w:val="0"/>
+        </w:numPr>
+        <w:spacing w:lineRule="auto" w:line="240"/>
         <w:jc w:val="center"/>
         <w:outlineLvl w:val="0"/>
         <w:rPr>
@@ -216,10 +221,22 @@
           <w:szCs w:val="24"/>
         </w:rPr>
       </w:pPr>
-    </w:p>
-    <w:p>
-      <w:pPr>
-        <w:spacing w:line="240" w:lineRule="auto"/>
+      <w:r>
+        <w:rPr>
+          <w:rFonts w:ascii="Times New Roman" w:hAnsi="Times New Roman"/>
+          <w:sz w:val="24"/>
+          <w:szCs w:val="24"/>
+        </w:rPr>
+      </w:r>
+    </w:p>
+    <w:p>
+      <w:pPr>
+        <w:pStyle w:val="Normal"/>
+        <w:numPr>
+          <w:ilvl w:val="0"/>
+          <w:numId w:val="0"/>
+        </w:numPr>
+        <w:spacing w:lineRule="auto" w:line="240"/>
         <w:jc w:val="center"/>
         <w:outlineLvl w:val="0"/>
         <w:rPr>
@@ -228,10 +245,22 @@
           <w:szCs w:val="24"/>
         </w:rPr>
       </w:pPr>
-    </w:p>
-    <w:p>
-      <w:pPr>
-        <w:spacing w:line="240" w:lineRule="auto"/>
+      <w:r>
+        <w:rPr>
+          <w:rFonts w:ascii="Times New Roman" w:hAnsi="Times New Roman"/>
+          <w:sz w:val="24"/>
+          <w:szCs w:val="24"/>
+        </w:rPr>
+      </w:r>
+    </w:p>
+    <w:p>
+      <w:pPr>
+        <w:pStyle w:val="Normal"/>
+        <w:numPr>
+          <w:ilvl w:val="0"/>
+          <w:numId w:val="0"/>
+        </w:numPr>
+        <w:spacing w:lineRule="auto" w:line="240"/>
         <w:jc w:val="center"/>
         <w:outlineLvl w:val="0"/>
         <w:rPr>
@@ -252,29 +281,24 @@
     <w:p>
       <w:pPr>
         <w:pStyle w:val="NormalWeb"/>
-        <w:spacing w:before="0" w:beforeAutospacing="0" w:after="0" w:line="360" w:lineRule="auto"/>
+        <w:spacing w:lineRule="auto" w:line="360" w:beforeAutospacing="0" w:before="0" w:after="0"/>
         <w:jc w:val="center"/>
         <w:rPr>
           <w:b/>
-        </w:rPr>
-      </w:pPr>
-      <w:r>
-        <w:rPr>
           <w:b/>
         </w:rPr>
-        <w:t>Лабораторная работа №</w:t>
-      </w:r>
+      </w:pPr>
       <w:r>
         <w:rPr>
           <w:b/>
         </w:rPr>
-        <w:t>3</w:t>
+        <w:t>Лабораторная работа №3</w:t>
       </w:r>
     </w:p>
     <w:p>
       <w:pPr>
         <w:pStyle w:val="NormalWeb"/>
-        <w:spacing w:before="0" w:beforeAutospacing="0" w:after="0" w:line="360" w:lineRule="auto"/>
+        <w:spacing w:lineRule="auto" w:line="360" w:beforeAutospacing="0" w:before="0" w:after="0"/>
         <w:jc w:val="center"/>
         <w:rPr>
           <w:color w:val="000000"/>
@@ -284,55 +308,64 @@
         <w:rPr>
           <w:color w:val="000000"/>
         </w:rPr>
-        <w:t>По дисциплине: «</w:t>
-      </w:r>
-      <w:r>
+        <w:t>По дисциплине: «Информатика и компьютерные технологии»</w:t>
+      </w:r>
+    </w:p>
+    <w:p>
+      <w:pPr>
+        <w:pStyle w:val="NormalWeb"/>
+        <w:spacing w:lineRule="auto" w:line="360" w:beforeAutospacing="0" w:before="0" w:after="0"/>
+        <w:jc w:val="center"/>
         <w:rPr>
           <w:color w:val="000000"/>
         </w:rPr>
-        <w:t>Информатика и компьютерные технологии</w:t>
-      </w:r>
+      </w:pPr>
       <w:r>
         <w:rPr>
           <w:color w:val="000000"/>
         </w:rPr>
+        <w:t>Тема: «</w:t>
+      </w:r>
+      <w:r>
+        <w:rPr/>
+        <w:t xml:space="preserve">Знакомство с системой контроля версий </w:t>
+      </w:r>
+      <w:r>
+        <w:rPr>
+          <w:lang w:val="en-US"/>
+        </w:rPr>
+        <w:t>git</w:t>
+      </w:r>
+      <w:r>
+        <w:rPr>
+          <w:color w:val="000000"/>
+        </w:rPr>
         <w:t>»</w:t>
       </w:r>
     </w:p>
     <w:p>
       <w:pPr>
-        <w:pStyle w:val="NormalWeb"/>
-        <w:spacing w:before="0" w:beforeAutospacing="0" w:after="0" w:line="360" w:lineRule="auto"/>
+        <w:pStyle w:val="Normal"/>
+        <w:spacing w:lineRule="auto" w:line="240"/>
         <w:jc w:val="center"/>
         <w:rPr>
-          <w:color w:val="000000"/>
-        </w:rPr>
-      </w:pPr>
-      <w:r>
-        <w:rPr>
-          <w:color w:val="000000"/>
-        </w:rPr>
-        <w:t>Тема: «</w:t>
-      </w:r>
-      <w:r>
-        <w:t xml:space="preserve">Знакомство с системой контроля версий </w:t>
-      </w:r>
-      <w:r>
-        <w:rPr>
-          <w:lang w:val="en-US"/>
-        </w:rPr>
-        <w:t>git</w:t>
-      </w:r>
-      <w:r>
-        <w:rPr>
-          <w:color w:val="000000"/>
-        </w:rPr>
-        <w:t>»</w:t>
-      </w:r>
-    </w:p>
-    <w:p>
-      <w:pPr>
-        <w:spacing w:line="240" w:lineRule="auto"/>
+          <w:rFonts w:ascii="Times New Roman" w:hAnsi="Times New Roman"/>
+          <w:sz w:val="24"/>
+          <w:szCs w:val="24"/>
+        </w:rPr>
+      </w:pPr>
+      <w:r>
+        <w:rPr>
+          <w:rFonts w:ascii="Times New Roman" w:hAnsi="Times New Roman"/>
+          <w:sz w:val="24"/>
+          <w:szCs w:val="24"/>
+        </w:rPr>
+      </w:r>
+    </w:p>
+    <w:p>
+      <w:pPr>
+        <w:pStyle w:val="Normal"/>
+        <w:spacing w:lineRule="auto" w:line="240"/>
         <w:jc w:val="center"/>
         <w:rPr>
           <w:rFonts w:ascii="Times New Roman" w:hAnsi="Times New Roman"/>
@@ -340,10 +373,18 @@
           <w:szCs w:val="24"/>
         </w:rPr>
       </w:pPr>
-    </w:p>
-    <w:p>
-      <w:pPr>
-        <w:spacing w:line="240" w:lineRule="auto"/>
+      <w:r>
+        <w:rPr>
+          <w:rFonts w:ascii="Times New Roman" w:hAnsi="Times New Roman"/>
+          <w:sz w:val="24"/>
+          <w:szCs w:val="24"/>
+        </w:rPr>
+      </w:r>
+    </w:p>
+    <w:p>
+      <w:pPr>
+        <w:pStyle w:val="Normal"/>
+        <w:spacing w:lineRule="auto" w:line="240"/>
         <w:jc w:val="center"/>
         <w:rPr>
           <w:rFonts w:ascii="Times New Roman" w:hAnsi="Times New Roman"/>
@@ -351,22 +392,23 @@
           <w:szCs w:val="24"/>
         </w:rPr>
       </w:pPr>
-    </w:p>
-    <w:p>
-      <w:pPr>
-        <w:spacing w:line="240" w:lineRule="auto"/>
-        <w:jc w:val="center"/>
-        <w:rPr>
-          <w:rFonts w:ascii="Times New Roman" w:hAnsi="Times New Roman"/>
-          <w:sz w:val="24"/>
-          <w:szCs w:val="24"/>
-        </w:rPr>
-      </w:pPr>
-    </w:p>
-    <w:p>
-      <w:pPr>
-        <w:spacing w:line="240" w:lineRule="auto"/>
-        <w:ind w:left="4678"/>
+      <w:r>
+        <w:rPr>
+          <w:rFonts w:ascii="Times New Roman" w:hAnsi="Times New Roman"/>
+          <w:sz w:val="24"/>
+          <w:szCs w:val="24"/>
+        </w:rPr>
+      </w:r>
+    </w:p>
+    <w:p>
+      <w:pPr>
+        <w:pStyle w:val="Normal"/>
+        <w:numPr>
+          <w:ilvl w:val="0"/>
+          <w:numId w:val="0"/>
+        </w:numPr>
+        <w:spacing w:lineRule="auto" w:line="240"/>
+        <w:ind w:left="4678" w:hanging="0"/>
         <w:jc w:val="center"/>
         <w:outlineLvl w:val="0"/>
         <w:rPr>
@@ -386,8 +428,9 @@
     </w:p>
     <w:p>
       <w:pPr>
-        <w:spacing w:line="240" w:lineRule="auto"/>
-        <w:ind w:left="4678"/>
+        <w:pStyle w:val="Normal"/>
+        <w:spacing w:lineRule="auto" w:line="240"/>
+        <w:ind w:left="4678" w:hanging="0"/>
         <w:jc w:val="center"/>
         <w:rPr>
           <w:rFonts w:ascii="Times New Roman" w:hAnsi="Times New Roman"/>
@@ -406,8 +449,9 @@
     </w:p>
     <w:p>
       <w:pPr>
-        <w:spacing w:line="240" w:lineRule="auto"/>
-        <w:ind w:left="4678"/>
+        <w:pStyle w:val="Normal"/>
+        <w:spacing w:lineRule="auto" w:line="240"/>
+        <w:ind w:left="4678" w:hanging="0"/>
         <w:jc w:val="center"/>
         <w:rPr>
           <w:rFonts w:ascii="Times New Roman" w:hAnsi="Times New Roman"/>
@@ -415,11 +459,23 @@
           <w:szCs w:val="24"/>
         </w:rPr>
       </w:pPr>
-    </w:p>
-    <w:p>
-      <w:pPr>
-        <w:spacing w:line="240" w:lineRule="auto"/>
-        <w:ind w:left="4678"/>
+      <w:r>
+        <w:rPr>
+          <w:rFonts w:ascii="Times New Roman" w:hAnsi="Times New Roman"/>
+          <w:sz w:val="24"/>
+          <w:szCs w:val="24"/>
+        </w:rPr>
+      </w:r>
+    </w:p>
+    <w:p>
+      <w:pPr>
+        <w:pStyle w:val="Normal"/>
+        <w:numPr>
+          <w:ilvl w:val="0"/>
+          <w:numId w:val="0"/>
+        </w:numPr>
+        <w:spacing w:lineRule="auto" w:line="240"/>
+        <w:ind w:left="4678" w:hanging="0"/>
         <w:jc w:val="center"/>
         <w:outlineLvl w:val="0"/>
         <w:rPr>
@@ -439,8 +495,9 @@
     </w:p>
     <w:p>
       <w:pPr>
-        <w:spacing w:line="240" w:lineRule="auto"/>
-        <w:ind w:left="4678"/>
+        <w:pStyle w:val="Normal"/>
+        <w:spacing w:lineRule="auto" w:line="240"/>
+        <w:ind w:left="4678" w:hanging="0"/>
         <w:jc w:val="center"/>
         <w:rPr>
           <w:rFonts w:ascii="Times New Roman" w:hAnsi="Times New Roman"/>
@@ -459,8 +516,9 @@
     </w:p>
     <w:p>
       <w:pPr>
-        <w:spacing w:line="240" w:lineRule="auto"/>
-        <w:ind w:left="4678"/>
+        <w:pStyle w:val="Normal"/>
+        <w:spacing w:lineRule="auto" w:line="240"/>
+        <w:ind w:left="4678" w:hanging="0"/>
         <w:jc w:val="center"/>
         <w:rPr>
           <w:rFonts w:ascii="Times New Roman" w:hAnsi="Times New Roman"/>
@@ -474,13 +532,22 @@
           <w:sz w:val="24"/>
           <w:szCs w:val="24"/>
         </w:rPr>
-        <w:t xml:space="preserve">                                  Группа 23-ИВТ-2</w:t>
-      </w:r>
-    </w:p>
-    <w:p>
-      <w:pPr>
-        <w:spacing w:line="240" w:lineRule="auto"/>
-        <w:ind w:left="4678"/>
+        <w:t xml:space="preserve">                                  </w:t>
+      </w:r>
+      <w:r>
+        <w:rPr>
+          <w:rFonts w:ascii="Times New Roman" w:hAnsi="Times New Roman"/>
+          <w:sz w:val="24"/>
+          <w:szCs w:val="24"/>
+        </w:rPr>
+        <w:t>Группа 23-ИВТ-2</w:t>
+      </w:r>
+    </w:p>
+    <w:p>
+      <w:pPr>
+        <w:pStyle w:val="Normal"/>
+        <w:spacing w:lineRule="auto" w:line="240"/>
+        <w:ind w:left="4678" w:hanging="0"/>
         <w:jc w:val="center"/>
         <w:rPr>
           <w:rFonts w:ascii="Times New Roman" w:hAnsi="Times New Roman"/>
@@ -488,10 +555,18 @@
           <w:szCs w:val="24"/>
         </w:rPr>
       </w:pPr>
-    </w:p>
-    <w:p>
-      <w:pPr>
-        <w:spacing w:line="240" w:lineRule="auto"/>
+      <w:r>
+        <w:rPr>
+          <w:rFonts w:ascii="Times New Roman" w:hAnsi="Times New Roman"/>
+          <w:sz w:val="24"/>
+          <w:szCs w:val="24"/>
+        </w:rPr>
+      </w:r>
+    </w:p>
+    <w:p>
+      <w:pPr>
+        <w:pStyle w:val="Normal"/>
+        <w:spacing w:lineRule="auto" w:line="240"/>
         <w:jc w:val="center"/>
         <w:rPr>
           <w:rFonts w:ascii="Times New Roman" w:hAnsi="Times New Roman"/>
@@ -499,11 +574,19 @@
           <w:szCs w:val="24"/>
         </w:rPr>
       </w:pPr>
-    </w:p>
-    <w:p>
-      <w:pPr>
-        <w:spacing w:line="240" w:lineRule="auto"/>
-        <w:ind w:left="4678"/>
+      <w:r>
+        <w:rPr>
+          <w:rFonts w:ascii="Times New Roman" w:hAnsi="Times New Roman"/>
+          <w:sz w:val="24"/>
+          <w:szCs w:val="24"/>
+        </w:rPr>
+      </w:r>
+    </w:p>
+    <w:p>
+      <w:pPr>
+        <w:pStyle w:val="Normal"/>
+        <w:spacing w:lineRule="auto" w:line="240"/>
+        <w:ind w:left="4678" w:hanging="0"/>
         <w:jc w:val="center"/>
         <w:rPr>
           <w:rFonts w:ascii="Times New Roman" w:hAnsi="Times New Roman"/>
@@ -522,7 +605,8 @@
     </w:p>
     <w:p>
       <w:pPr>
-        <w:spacing w:line="240" w:lineRule="auto"/>
+        <w:pStyle w:val="Normal"/>
+        <w:spacing w:lineRule="auto" w:line="240"/>
         <w:jc w:val="center"/>
         <w:rPr>
           <w:rFonts w:ascii="Times New Roman" w:hAnsi="Times New Roman"/>
@@ -530,10 +614,18 @@
           <w:szCs w:val="24"/>
         </w:rPr>
       </w:pPr>
-    </w:p>
-    <w:p>
-      <w:pPr>
-        <w:spacing w:line="240" w:lineRule="auto"/>
+      <w:r>
+        <w:rPr>
+          <w:rFonts w:ascii="Times New Roman" w:hAnsi="Times New Roman"/>
+          <w:sz w:val="24"/>
+          <w:szCs w:val="24"/>
+        </w:rPr>
+      </w:r>
+    </w:p>
+    <w:p>
+      <w:pPr>
+        <w:pStyle w:val="Normal"/>
+        <w:spacing w:lineRule="auto" w:line="240"/>
         <w:jc w:val="center"/>
         <w:rPr>
           <w:rFonts w:ascii="Times New Roman" w:hAnsi="Times New Roman"/>
@@ -541,10 +633,18 @@
           <w:szCs w:val="24"/>
         </w:rPr>
       </w:pPr>
-    </w:p>
-    <w:p>
-      <w:pPr>
-        <w:spacing w:line="240" w:lineRule="auto"/>
+      <w:r>
+        <w:rPr>
+          <w:rFonts w:ascii="Times New Roman" w:hAnsi="Times New Roman"/>
+          <w:sz w:val="24"/>
+          <w:szCs w:val="24"/>
+        </w:rPr>
+      </w:r>
+    </w:p>
+    <w:p>
+      <w:pPr>
+        <w:pStyle w:val="Normal"/>
+        <w:spacing w:lineRule="auto" w:line="240"/>
         <w:jc w:val="center"/>
         <w:rPr>
           <w:rFonts w:ascii="Times New Roman" w:hAnsi="Times New Roman"/>
@@ -552,10 +652,18 @@
           <w:szCs w:val="24"/>
         </w:rPr>
       </w:pPr>
-    </w:p>
-    <w:p>
-      <w:pPr>
-        <w:spacing w:line="240" w:lineRule="auto"/>
+      <w:r>
+        <w:rPr>
+          <w:rFonts w:ascii="Times New Roman" w:hAnsi="Times New Roman"/>
+          <w:sz w:val="24"/>
+          <w:szCs w:val="24"/>
+        </w:rPr>
+      </w:r>
+    </w:p>
+    <w:p>
+      <w:pPr>
+        <w:pStyle w:val="Normal"/>
+        <w:spacing w:lineRule="auto" w:line="240"/>
         <w:jc w:val="center"/>
         <w:rPr>
           <w:rFonts w:ascii="Times New Roman" w:hAnsi="Times New Roman"/>
@@ -563,10 +671,18 @@
           <w:szCs w:val="24"/>
         </w:rPr>
       </w:pPr>
-    </w:p>
-    <w:p>
-      <w:pPr>
-        <w:spacing w:line="240" w:lineRule="auto"/>
+      <w:r>
+        <w:rPr>
+          <w:rFonts w:ascii="Times New Roman" w:hAnsi="Times New Roman"/>
+          <w:sz w:val="24"/>
+          <w:szCs w:val="24"/>
+        </w:rPr>
+      </w:r>
+    </w:p>
+    <w:p>
+      <w:pPr>
+        <w:pStyle w:val="Normal"/>
+        <w:spacing w:lineRule="auto" w:line="240"/>
         <w:jc w:val="center"/>
         <w:rPr>
           <w:rFonts w:ascii="Times New Roman" w:hAnsi="Times New Roman"/>
@@ -583,17 +699,13 @@
         <w:t>Нижний Новгород 2024</w:t>
       </w:r>
       <w:r>
-        <w:rPr>
-          <w:rFonts w:ascii="Times New Roman" w:hAnsi="Times New Roman"/>
-          <w:sz w:val="24"/>
-          <w:szCs w:val="24"/>
-        </w:rPr>
         <w:br w:type="page"/>
       </w:r>
     </w:p>
     <w:p>
       <w:pPr>
-        <w:spacing w:after="0" w:line="360" w:lineRule="auto"/>
+        <w:pStyle w:val="Normal"/>
+        <w:spacing w:lineRule="auto" w:line="360" w:before="0" w:after="0"/>
         <w:rPr>
           <w:rFonts w:ascii="Times New Roman" w:hAnsi="Times New Roman"/>
           <w:sz w:val="24"/>
@@ -608,7 +720,6 @@
           <w:sz w:val="24"/>
           <w:szCs w:val="24"/>
         </w:rPr>
-        <w:lastRenderedPageBreak/>
         <w:t>Цель работы:</w:t>
       </w:r>
       <w:r>
@@ -651,22 +762,16 @@
           <w:sz w:val="24"/>
           <w:szCs w:val="24"/>
         </w:rPr>
-        <w:t xml:space="preserve"> </w:t>
-      </w:r>
-      <w:r>
-        <w:rPr>
-          <w:rFonts w:ascii="Times New Roman" w:hAnsi="Times New Roman"/>
-          <w:sz w:val="24"/>
-          <w:szCs w:val="24"/>
-        </w:rPr>
-        <w:t>все отчёты по лабораторным работам.</w:t>
-      </w:r>
-    </w:p>
-    <w:p>
-      <w:pPr>
-        <w:spacing w:after="0" w:line="360" w:lineRule="auto"/>
-        <w:rPr>
-          <w:rFonts w:ascii="Times New Roman" w:hAnsi="Times New Roman"/>
+        <w:t xml:space="preserve"> все отчёты по лабораторным работам.</w:t>
+      </w:r>
+    </w:p>
+    <w:p>
+      <w:pPr>
+        <w:pStyle w:val="Normal"/>
+        <w:spacing w:lineRule="auto" w:line="360" w:before="0" w:after="0"/>
+        <w:rPr>
+          <w:rFonts w:ascii="Times New Roman" w:hAnsi="Times New Roman"/>
+          <w:b/>
           <w:b/>
           <w:bCs/>
           <w:sz w:val="24"/>
@@ -686,38 +791,39 @@
     </w:p>
     <w:p>
       <w:pPr>
-        <w:spacing w:after="0" w:line="360" w:lineRule="auto"/>
-        <w:rPr>
-          <w:rFonts w:ascii="Times New Roman" w:hAnsi="Times New Roman"/>
-          <w:sz w:val="24"/>
-          <w:szCs w:val="24"/>
-        </w:rPr>
-      </w:pPr>
-    </w:p>
-    <w:p>
-      <w:pPr>
-        <w:spacing w:after="0" w:line="360" w:lineRule="auto"/>
-        <w:rPr>
-          <w:rFonts w:ascii="Times New Roman" w:hAnsi="Times New Roman"/>
-          <w:sz w:val="24"/>
-          <w:szCs w:val="24"/>
-        </w:rPr>
-      </w:pPr>
-      <w:r>
-        <w:rPr>
-          <w:rFonts w:ascii="Times New Roman" w:hAnsi="Times New Roman"/>
-          <w:sz w:val="24"/>
-          <w:szCs w:val="24"/>
-        </w:rPr>
-        <w:t xml:space="preserve">1) </w:t>
-      </w:r>
-      <w:r>
-        <w:rPr>
-          <w:rFonts w:ascii="Times New Roman" w:hAnsi="Times New Roman"/>
-          <w:sz w:val="24"/>
-          <w:szCs w:val="24"/>
-        </w:rPr>
-        <w:t xml:space="preserve">Я авторизовался в </w:t>
+        <w:pStyle w:val="Normal"/>
+        <w:spacing w:lineRule="auto" w:line="360" w:before="0" w:after="0"/>
+        <w:rPr>
+          <w:rFonts w:ascii="Times New Roman" w:hAnsi="Times New Roman"/>
+          <w:sz w:val="24"/>
+          <w:szCs w:val="24"/>
+        </w:rPr>
+      </w:pPr>
+      <w:r>
+        <w:rPr>
+          <w:rFonts w:ascii="Times New Roman" w:hAnsi="Times New Roman"/>
+          <w:sz w:val="24"/>
+          <w:szCs w:val="24"/>
+        </w:rPr>
+      </w:r>
+    </w:p>
+    <w:p>
+      <w:pPr>
+        <w:pStyle w:val="Normal"/>
+        <w:spacing w:lineRule="auto" w:line="360" w:before="0" w:after="0"/>
+        <w:rPr>
+          <w:rFonts w:ascii="Times New Roman" w:hAnsi="Times New Roman"/>
+          <w:sz w:val="24"/>
+          <w:szCs w:val="24"/>
+        </w:rPr>
+      </w:pPr>
+      <w:r>
+        <w:rPr>
+          <w:rFonts w:ascii="Times New Roman" w:hAnsi="Times New Roman"/>
+          <w:sz w:val="24"/>
+          <w:szCs w:val="24"/>
+        </w:rPr>
+        <w:t xml:space="preserve">1) Я авторизовался в </w:t>
       </w:r>
       <w:r>
         <w:rPr>
@@ -756,28 +862,30 @@
     </w:p>
     <w:p>
       <w:pPr>
-        <w:spacing w:after="0" w:line="360" w:lineRule="auto"/>
-        <w:rPr>
-          <w:rFonts w:ascii="Times New Roman" w:hAnsi="Times New Roman"/>
-          <w:sz w:val="24"/>
-          <w:szCs w:val="24"/>
-        </w:rPr>
-      </w:pPr>
-      <w:r>
-        <w:rPr>
-          <w:rFonts w:ascii="Times New Roman" w:hAnsi="Times New Roman"/>
-          <w:sz w:val="24"/>
-          <w:szCs w:val="24"/>
-        </w:rPr>
-        <w:t xml:space="preserve">2) </w:t>
-      </w:r>
-      <w:r>
-        <w:rPr>
-          <w:rFonts w:ascii="Times New Roman" w:hAnsi="Times New Roman"/>
-          <w:sz w:val="24"/>
-          <w:szCs w:val="24"/>
-        </w:rPr>
-        <w:t>Произвёл копирование удалённого репозитория в локальный</w:t>
+        <w:pStyle w:val="Normal"/>
+        <w:spacing w:lineRule="auto" w:line="360" w:before="0" w:after="0"/>
+        <w:rPr>
+          <w:rFonts w:ascii="Times New Roman" w:hAnsi="Times New Roman"/>
+          <w:sz w:val="24"/>
+          <w:szCs w:val="24"/>
+        </w:rPr>
+      </w:pPr>
+      <w:r>
+        <w:rPr>
+          <w:rFonts w:ascii="Times New Roman" w:hAnsi="Times New Roman"/>
+          <w:sz w:val="24"/>
+          <w:szCs w:val="24"/>
+        </w:rPr>
+        <w:t xml:space="preserve">2) Произвёл копирование удалённого репозитория в локальный через </w:t>
+      </w:r>
+      <w:r>
+        <w:rPr>
+          <w:rFonts w:ascii="Times New Roman" w:hAnsi="Times New Roman"/>
+          <w:sz w:val="24"/>
+          <w:szCs w:val="24"/>
+          <w:lang w:val="en-US"/>
+        </w:rPr>
+        <w:t>git</w:t>
       </w:r>
       <w:r>
         <w:rPr>
@@ -792,31 +900,6 @@
           <w:rFonts w:ascii="Times New Roman" w:hAnsi="Times New Roman"/>
           <w:sz w:val="24"/>
           <w:szCs w:val="24"/>
-        </w:rPr>
-        <w:t xml:space="preserve">через </w:t>
-      </w:r>
-      <w:r>
-        <w:rPr>
-          <w:rFonts w:ascii="Times New Roman" w:hAnsi="Times New Roman"/>
-          <w:sz w:val="24"/>
-          <w:szCs w:val="24"/>
-          <w:lang w:val="en-US"/>
-        </w:rPr>
-        <w:t>git</w:t>
-      </w:r>
-      <w:r>
-        <w:rPr>
-          <w:rFonts w:ascii="Times New Roman" w:hAnsi="Times New Roman"/>
-          <w:sz w:val="24"/>
-          <w:szCs w:val="24"/>
-        </w:rPr>
-        <w:t xml:space="preserve"> </w:t>
-      </w:r>
-      <w:r>
-        <w:rPr>
-          <w:rFonts w:ascii="Times New Roman" w:hAnsi="Times New Roman"/>
-          <w:sz w:val="24"/>
-          <w:szCs w:val="24"/>
           <w:lang w:val="en-US"/>
         </w:rPr>
         <w:t>clone</w:t>
@@ -830,17 +913,12 @@
         <w:t>.</w:t>
       </w:r>
       <w:r>
-        <w:rPr>
-          <w:rFonts w:ascii="Times New Roman" w:hAnsi="Times New Roman"/>
-          <w:noProof/>
-          <w:sz w:val="24"/>
-          <w:szCs w:val="24"/>
-        </w:rPr>
+        <w:rPr/>
         <w:drawing>
-          <wp:inline distT="0" distB="0" distL="0" distR="0" wp14:anchorId="3F46CDC5" wp14:editId="72E3BFD8">
+          <wp:inline distT="0" distB="0" distL="0" distR="0">
             <wp:extent cx="5905500" cy="1371600"/>
             <wp:effectExtent l="0" t="0" r="0" b="0"/>
-            <wp:docPr id="2" name="Picture 2"/>
+            <wp:docPr id="2" name="Picture 2" descr=""/>
             <wp:cNvGraphicFramePr>
               <a:graphicFrameLocks xmlns:a="http://schemas.openxmlformats.org/drawingml/2006/main" noChangeAspect="1"/>
             </wp:cNvGraphicFramePr>
@@ -848,21 +926,17 @@
               <a:graphicData uri="http://schemas.openxmlformats.org/drawingml/2006/picture">
                 <pic:pic xmlns:pic="http://schemas.openxmlformats.org/drawingml/2006/picture">
                   <pic:nvPicPr>
-                    <pic:cNvPr id="0" name="Picture 1"/>
+                    <pic:cNvPr id="2" name="Picture 2" descr=""/>
                     <pic:cNvPicPr>
                       <a:picLocks noChangeAspect="1" noChangeArrowheads="1"/>
                     </pic:cNvPicPr>
                   </pic:nvPicPr>
-                  <pic:blipFill rotWithShape="1">
-                    <a:blip r:embed="rId8">
-                      <a:extLst>
-                        <a:ext uri="{28A0092B-C50C-407E-A947-70E740481C1C}">
-                          <a14:useLocalDpi xmlns:a14="http://schemas.microsoft.com/office/drawing/2010/main" val="0"/>
-                        </a:ext>
-                      </a:extLst>
-                    </a:blip>
-                    <a:srcRect l="482" t="1370" b="1"/>
-                    <a:stretch/>
+                  <pic:blipFill>
+                    <a:blip r:embed="rId3"/>
+                    <a:srcRect l="479" t="1387" r="0" b="0"/>
+                    <a:stretch>
+                      <a:fillRect/>
+                    </a:stretch>
                   </pic:blipFill>
                   <pic:spPr bwMode="auto">
                     <a:xfrm>
@@ -872,15 +946,6 @@
                     <a:prstGeom prst="rect">
                       <a:avLst/>
                     </a:prstGeom>
-                    <a:noFill/>
-                    <a:ln>
-                      <a:noFill/>
-                    </a:ln>
-                    <a:extLst>
-                      <a:ext uri="{53640926-AAD7-44D8-BBD7-CCE9431645EC}">
-                        <a14:shadowObscured xmlns:a14="http://schemas.microsoft.com/office/drawing/2010/main"/>
-                      </a:ext>
-                    </a:extLst>
                   </pic:spPr>
                 </pic:pic>
               </a:graphicData>
@@ -891,7 +956,8 @@
     </w:p>
     <w:p>
       <w:pPr>
-        <w:spacing w:after="0" w:line="360" w:lineRule="auto"/>
+        <w:pStyle w:val="Normal"/>
+        <w:spacing w:lineRule="auto" w:line="360" w:before="0" w:after="0"/>
         <w:rPr>
           <w:rFonts w:ascii="Times New Roman" w:hAnsi="Times New Roman"/>
           <w:sz w:val="24"/>
@@ -955,15 +1021,7 @@
           <w:sz w:val="24"/>
           <w:szCs w:val="24"/>
         </w:rPr>
-        <w:t xml:space="preserve"> </w:t>
-      </w:r>
-      <w:r>
-        <w:rPr>
-          <w:rFonts w:ascii="Times New Roman" w:hAnsi="Times New Roman"/>
-          <w:sz w:val="24"/>
-          <w:szCs w:val="24"/>
-        </w:rPr>
-        <w:t xml:space="preserve">на </w:t>
+        <w:t xml:space="preserve"> на </w:t>
       </w:r>
       <w:r>
         <w:rPr>
@@ -1031,38 +1089,26 @@
           <w:sz w:val="24"/>
           <w:szCs w:val="24"/>
         </w:rPr>
-        <w:t>2</w:t>
-      </w:r>
-      <w:r>
-        <w:rPr>
-          <w:rFonts w:ascii="Times New Roman" w:hAnsi="Times New Roman"/>
-          <w:sz w:val="24"/>
-          <w:szCs w:val="24"/>
-        </w:rPr>
-        <w:t>.</w:t>
-      </w:r>
-    </w:p>
-    <w:p>
-      <w:pPr>
-        <w:spacing w:after="0" w:line="360" w:lineRule="auto"/>
-        <w:rPr>
-          <w:rFonts w:ascii="Times New Roman" w:hAnsi="Times New Roman"/>
-          <w:sz w:val="24"/>
-          <w:szCs w:val="24"/>
-        </w:rPr>
-      </w:pPr>
-      <w:r>
-        <w:rPr>
-          <w:rFonts w:ascii="Times New Roman" w:hAnsi="Times New Roman"/>
-          <w:noProof/>
-          <w:sz w:val="24"/>
-          <w:szCs w:val="24"/>
-        </w:rPr>
+        <w:t>2.</w:t>
+      </w:r>
+    </w:p>
+    <w:p>
+      <w:pPr>
+        <w:pStyle w:val="Normal"/>
+        <w:spacing w:lineRule="auto" w:line="360" w:before="0" w:after="0"/>
+        <w:rPr>
+          <w:rFonts w:ascii="Times New Roman" w:hAnsi="Times New Roman"/>
+          <w:sz w:val="24"/>
+          <w:szCs w:val="24"/>
+        </w:rPr>
+      </w:pPr>
+      <w:r>
+        <w:rPr/>
         <w:drawing>
-          <wp:inline distT="0" distB="0" distL="0" distR="0" wp14:anchorId="0EDE65D1" wp14:editId="6873592D">
+          <wp:inline distT="0" distB="0" distL="0" distR="0">
             <wp:extent cx="5934075" cy="1085850"/>
-            <wp:effectExtent l="0" t="0" r="9525" b="0"/>
-            <wp:docPr id="5" name="Picture 5"/>
+            <wp:effectExtent l="0" t="0" r="0" b="0"/>
+            <wp:docPr id="3" name="Picture 5" descr=""/>
             <wp:cNvGraphicFramePr>
               <a:graphicFrameLocks xmlns:a="http://schemas.openxmlformats.org/drawingml/2006/main" noChangeAspect="1"/>
             </wp:cNvGraphicFramePr>
@@ -1070,20 +1116,13 @@
               <a:graphicData uri="http://schemas.openxmlformats.org/drawingml/2006/picture">
                 <pic:pic xmlns:pic="http://schemas.openxmlformats.org/drawingml/2006/picture">
                   <pic:nvPicPr>
-                    <pic:cNvPr id="0" name="Picture 3"/>
+                    <pic:cNvPr id="3" name="Picture 5" descr=""/>
                     <pic:cNvPicPr>
                       <a:picLocks noChangeAspect="1" noChangeArrowheads="1"/>
                     </pic:cNvPicPr>
                   </pic:nvPicPr>
                   <pic:blipFill>
-                    <a:blip r:embed="rId9">
-                      <a:extLst>
-                        <a:ext uri="{28A0092B-C50C-407E-A947-70E740481C1C}">
-                          <a14:useLocalDpi xmlns:a14="http://schemas.microsoft.com/office/drawing/2010/main" val="0"/>
-                        </a:ext>
-                      </a:extLst>
-                    </a:blip>
-                    <a:srcRect/>
+                    <a:blip r:embed="rId4"/>
                     <a:stretch>
                       <a:fillRect/>
                     </a:stretch>
@@ -1096,10 +1135,6 @@
                     <a:prstGeom prst="rect">
                       <a:avLst/>
                     </a:prstGeom>
-                    <a:noFill/>
-                    <a:ln>
-                      <a:noFill/>
-                    </a:ln>
                   </pic:spPr>
                 </pic:pic>
               </a:graphicData>
@@ -1110,28 +1145,21 @@
     </w:p>
     <w:p>
       <w:pPr>
-        <w:spacing w:after="0" w:line="360" w:lineRule="auto"/>
-        <w:rPr>
-          <w:rFonts w:ascii="Times New Roman" w:hAnsi="Times New Roman"/>
-          <w:sz w:val="24"/>
-          <w:szCs w:val="24"/>
-        </w:rPr>
-      </w:pPr>
-      <w:r>
-        <w:rPr>
-          <w:rFonts w:ascii="Times New Roman" w:hAnsi="Times New Roman"/>
-          <w:sz w:val="24"/>
-          <w:szCs w:val="24"/>
-        </w:rPr>
-        <w:t xml:space="preserve">4) </w:t>
-      </w:r>
-      <w:r>
-        <w:rPr>
-          <w:rFonts w:ascii="Times New Roman" w:hAnsi="Times New Roman"/>
-          <w:sz w:val="24"/>
-          <w:szCs w:val="24"/>
-        </w:rPr>
-        <w:t xml:space="preserve">создал папки </w:t>
+        <w:pStyle w:val="Normal"/>
+        <w:spacing w:lineRule="auto" w:line="360" w:before="0" w:after="0"/>
+        <w:rPr>
+          <w:rFonts w:ascii="Times New Roman" w:hAnsi="Times New Roman"/>
+          <w:sz w:val="24"/>
+          <w:szCs w:val="24"/>
+        </w:rPr>
+      </w:pPr>
+      <w:r>
+        <w:rPr>
+          <w:rFonts w:ascii="Times New Roman" w:hAnsi="Times New Roman"/>
+          <w:sz w:val="24"/>
+          <w:szCs w:val="24"/>
+        </w:rPr>
+        <w:t xml:space="preserve">4) создал папки </w:t>
       </w:r>
       <w:r>
         <w:rPr>
@@ -1182,31 +1210,7 @@
           <w:sz w:val="24"/>
           <w:szCs w:val="24"/>
         </w:rPr>
-        <w:t>3</w:t>
-      </w:r>
-      <w:r>
-        <w:rPr>
-          <w:rFonts w:ascii="Times New Roman" w:hAnsi="Times New Roman"/>
-          <w:sz w:val="24"/>
-          <w:szCs w:val="24"/>
-        </w:rPr>
-        <w:t>. В них поместил</w:t>
-      </w:r>
-      <w:r>
-        <w:rPr>
-          <w:rFonts w:ascii="Times New Roman" w:hAnsi="Times New Roman"/>
-          <w:sz w:val="24"/>
-          <w:szCs w:val="24"/>
-        </w:rPr>
-        <w:t xml:space="preserve"> </w:t>
-      </w:r>
-      <w:r>
-        <w:rPr>
-          <w:rFonts w:ascii="Times New Roman" w:hAnsi="Times New Roman"/>
-          <w:sz w:val="24"/>
-          <w:szCs w:val="24"/>
-        </w:rPr>
-        <w:t xml:space="preserve">папки, одноимённые ветке, и внутри них создал по одному текстовому файлу </w:t>
+        <w:t xml:space="preserve">3. В них поместил папки, одноимённые ветке, и внутри них создал по одному текстовому файлу </w:t>
       </w:r>
       <w:r>
         <w:rPr>
@@ -1245,111 +1249,21 @@
     </w:p>
     <w:p>
       <w:pPr>
-        <w:spacing w:after="0" w:line="360" w:lineRule="auto"/>
-        <w:rPr>
-          <w:rFonts w:ascii="Times New Roman" w:hAnsi="Times New Roman"/>
-          <w:sz w:val="24"/>
-          <w:szCs w:val="24"/>
-        </w:rPr>
-      </w:pPr>
-      <w:r>
-        <w:rPr>
-          <w:rFonts w:ascii="Times New Roman" w:hAnsi="Times New Roman"/>
-          <w:sz w:val="24"/>
-          <w:szCs w:val="24"/>
-        </w:rPr>
-        <w:t xml:space="preserve">5) добавил в коммит созданные папки через </w:t>
-      </w:r>
-      <w:r>
-        <w:rPr>
-          <w:rFonts w:ascii="Times New Roman" w:hAnsi="Times New Roman"/>
-          <w:sz w:val="24"/>
-          <w:szCs w:val="24"/>
-          <w:lang w:val="en-US"/>
-        </w:rPr>
-        <w:t>git</w:t>
-      </w:r>
-      <w:r>
-        <w:rPr>
-          <w:rFonts w:ascii="Times New Roman" w:hAnsi="Times New Roman"/>
-          <w:sz w:val="24"/>
-          <w:szCs w:val="24"/>
-        </w:rPr>
-        <w:t xml:space="preserve"> </w:t>
-      </w:r>
-      <w:r>
-        <w:rPr>
-          <w:rFonts w:ascii="Times New Roman" w:hAnsi="Times New Roman"/>
-          <w:sz w:val="24"/>
-          <w:szCs w:val="24"/>
-          <w:lang w:val="en-US"/>
-        </w:rPr>
-        <w:t>add</w:t>
-      </w:r>
-      <w:r>
-        <w:rPr>
-          <w:rFonts w:ascii="Times New Roman" w:hAnsi="Times New Roman"/>
-          <w:sz w:val="24"/>
-          <w:szCs w:val="24"/>
-        </w:rPr>
-        <w:t xml:space="preserve"> и проверил получившееся используя </w:t>
-      </w:r>
-      <w:r>
-        <w:rPr>
-          <w:rFonts w:ascii="Times New Roman" w:hAnsi="Times New Roman"/>
-          <w:sz w:val="24"/>
-          <w:szCs w:val="24"/>
-          <w:lang w:val="en-US"/>
-        </w:rPr>
-        <w:t>git</w:t>
-      </w:r>
-      <w:r>
-        <w:rPr>
-          <w:rFonts w:ascii="Times New Roman" w:hAnsi="Times New Roman"/>
-          <w:sz w:val="24"/>
-          <w:szCs w:val="24"/>
-        </w:rPr>
-        <w:t xml:space="preserve"> </w:t>
-      </w:r>
-      <w:r>
-        <w:rPr>
-          <w:rFonts w:ascii="Times New Roman" w:hAnsi="Times New Roman"/>
-          <w:sz w:val="24"/>
-          <w:szCs w:val="24"/>
-          <w:lang w:val="en-US"/>
-        </w:rPr>
-        <w:t>status</w:t>
-      </w:r>
-      <w:r>
-        <w:rPr>
-          <w:rFonts w:ascii="Times New Roman" w:hAnsi="Times New Roman"/>
-          <w:sz w:val="24"/>
-          <w:szCs w:val="24"/>
-        </w:rPr>
-        <w:t>.</w:t>
-      </w:r>
-    </w:p>
-    <w:p>
-      <w:pPr>
-        <w:spacing w:after="0" w:line="360" w:lineRule="auto"/>
-        <w:rPr>
-          <w:rFonts w:ascii="Times New Roman" w:hAnsi="Times New Roman"/>
-          <w:sz w:val="24"/>
-          <w:szCs w:val="24"/>
-        </w:rPr>
-      </w:pPr>
-      <w:r>
-        <w:rPr>
-          <w:rFonts w:ascii="Times New Roman" w:hAnsi="Times New Roman"/>
-          <w:noProof/>
-          <w:sz w:val="24"/>
-          <w:szCs w:val="24"/>
-        </w:rPr>
+        <w:pStyle w:val="Normal"/>
+        <w:spacing w:lineRule="auto" w:line="360" w:before="0" w:after="0"/>
+        <w:rPr>
+          <w:rFonts w:ascii="Times New Roman" w:hAnsi="Times New Roman"/>
+          <w:sz w:val="24"/>
+          <w:szCs w:val="24"/>
+        </w:rPr>
+      </w:pPr>
+      <w:r>
+        <w:rPr/>
         <w:drawing>
-          <wp:inline distT="0" distB="0" distL="0" distR="0" wp14:anchorId="5F2AB18D" wp14:editId="48159F0C">
-            <wp:extent cx="5715000" cy="1943100"/>
+          <wp:inline distT="0" distB="0" distL="0" distR="0">
+            <wp:extent cx="4143375" cy="1104900"/>
             <wp:effectExtent l="0" t="0" r="0" b="0"/>
-            <wp:docPr id="6" name="Picture 6"/>
+            <wp:docPr id="4" name="Image1" descr=""/>
             <wp:cNvGraphicFramePr>
               <a:graphicFrameLocks xmlns:a="http://schemas.openxmlformats.org/drawingml/2006/main" noChangeAspect="1"/>
             </wp:cNvGraphicFramePr>
@@ -1357,20 +1271,151 @@
               <a:graphicData uri="http://schemas.openxmlformats.org/drawingml/2006/picture">
                 <pic:pic xmlns:pic="http://schemas.openxmlformats.org/drawingml/2006/picture">
                   <pic:nvPicPr>
-                    <pic:cNvPr id="0" name="Picture 4"/>
+                    <pic:cNvPr id="4" name="Image1" descr=""/>
                     <pic:cNvPicPr>
                       <a:picLocks noChangeAspect="1" noChangeArrowheads="1"/>
                     </pic:cNvPicPr>
                   </pic:nvPicPr>
                   <pic:blipFill>
-                    <a:blip r:embed="rId10">
-                      <a:extLst>
-                        <a:ext uri="{28A0092B-C50C-407E-A947-70E740481C1C}">
-                          <a14:useLocalDpi xmlns:a14="http://schemas.microsoft.com/office/drawing/2010/main" val="0"/>
-                        </a:ext>
-                      </a:extLst>
-                    </a:blip>
-                    <a:srcRect/>
+                    <a:blip r:embed="rId5"/>
+                    <a:stretch>
+                      <a:fillRect/>
+                    </a:stretch>
+                  </pic:blipFill>
+                  <pic:spPr bwMode="auto">
+                    <a:xfrm>
+                      <a:off x="0" y="0"/>
+                      <a:ext cx="4143375" cy="1104900"/>
+                    </a:xfrm>
+                    <a:prstGeom prst="rect">
+                      <a:avLst/>
+                    </a:prstGeom>
+                  </pic:spPr>
+                </pic:pic>
+              </a:graphicData>
+            </a:graphic>
+          </wp:inline>
+        </w:drawing>
+      </w:r>
+    </w:p>
+    <w:p>
+      <w:pPr>
+        <w:pStyle w:val="Normal"/>
+        <w:spacing w:lineRule="auto" w:line="360" w:before="0" w:after="0"/>
+        <w:rPr>
+          <w:rFonts w:ascii="Times New Roman" w:hAnsi="Times New Roman"/>
+          <w:sz w:val="24"/>
+          <w:szCs w:val="24"/>
+        </w:rPr>
+      </w:pPr>
+      <w:r>
+        <w:rPr>
+          <w:rFonts w:ascii="Times New Roman" w:hAnsi="Times New Roman"/>
+          <w:sz w:val="24"/>
+          <w:szCs w:val="24"/>
+        </w:rPr>
+        <w:t xml:space="preserve">5) добавил в коммит созданные папки через </w:t>
+      </w:r>
+      <w:r>
+        <w:rPr>
+          <w:rFonts w:ascii="Times New Roman" w:hAnsi="Times New Roman"/>
+          <w:sz w:val="24"/>
+          <w:szCs w:val="24"/>
+          <w:lang w:val="en-US"/>
+        </w:rPr>
+        <w:t>git</w:t>
+      </w:r>
+      <w:r>
+        <w:rPr>
+          <w:rFonts w:ascii="Times New Roman" w:hAnsi="Times New Roman"/>
+          <w:sz w:val="24"/>
+          <w:szCs w:val="24"/>
+        </w:rPr>
+        <w:t xml:space="preserve"> </w:t>
+      </w:r>
+      <w:r>
+        <w:rPr>
+          <w:rFonts w:ascii="Times New Roman" w:hAnsi="Times New Roman"/>
+          <w:sz w:val="24"/>
+          <w:szCs w:val="24"/>
+          <w:lang w:val="en-US"/>
+        </w:rPr>
+        <w:t>add</w:t>
+      </w:r>
+      <w:r>
+        <w:rPr>
+          <w:rFonts w:ascii="Times New Roman" w:hAnsi="Times New Roman"/>
+          <w:sz w:val="24"/>
+          <w:szCs w:val="24"/>
+        </w:rPr>
+        <w:t xml:space="preserve"> и проверил получившееся используя </w:t>
+      </w:r>
+      <w:r>
+        <w:rPr>
+          <w:rFonts w:ascii="Times New Roman" w:hAnsi="Times New Roman"/>
+          <w:sz w:val="24"/>
+          <w:szCs w:val="24"/>
+          <w:lang w:val="en-US"/>
+        </w:rPr>
+        <w:t>git</w:t>
+      </w:r>
+      <w:r>
+        <w:rPr>
+          <w:rFonts w:ascii="Times New Roman" w:hAnsi="Times New Roman"/>
+          <w:sz w:val="24"/>
+          <w:szCs w:val="24"/>
+        </w:rPr>
+        <w:t xml:space="preserve"> </w:t>
+      </w:r>
+      <w:r>
+        <w:rPr>
+          <w:rFonts w:ascii="Times New Roman" w:hAnsi="Times New Roman"/>
+          <w:sz w:val="24"/>
+          <w:szCs w:val="24"/>
+          <w:lang w:val="en-US"/>
+        </w:rPr>
+        <w:t>status</w:t>
+      </w:r>
+      <w:r>
+        <w:rPr>
+          <w:rFonts w:ascii="Times New Roman" w:hAnsi="Times New Roman"/>
+          <w:sz w:val="24"/>
+          <w:szCs w:val="24"/>
+        </w:rPr>
+        <w:t>.</w:t>
+      </w:r>
+    </w:p>
+    <w:p>
+      <w:pPr>
+        <w:pStyle w:val="Normal"/>
+        <w:spacing w:lineRule="auto" w:line="360" w:before="0" w:after="0"/>
+        <w:rPr>
+          <w:rFonts w:ascii="Times New Roman" w:hAnsi="Times New Roman"/>
+          <w:sz w:val="24"/>
+          <w:szCs w:val="24"/>
+        </w:rPr>
+      </w:pPr>
+      <w:r>
+        <w:rPr/>
+        <w:drawing>
+          <wp:inline distT="0" distB="0" distL="0" distR="0">
+            <wp:extent cx="5715000" cy="1943100"/>
+            <wp:effectExtent l="0" t="0" r="0" b="0"/>
+            <wp:docPr id="5" name="Picture 6" descr=""/>
+            <wp:cNvGraphicFramePr>
+              <a:graphicFrameLocks xmlns:a="http://schemas.openxmlformats.org/drawingml/2006/main" noChangeAspect="1"/>
+            </wp:cNvGraphicFramePr>
+            <a:graphic xmlns:a="http://schemas.openxmlformats.org/drawingml/2006/main">
+              <a:graphicData uri="http://schemas.openxmlformats.org/drawingml/2006/picture">
+                <pic:pic xmlns:pic="http://schemas.openxmlformats.org/drawingml/2006/picture">
+                  <pic:nvPicPr>
+                    <pic:cNvPr id="5" name="Picture 6" descr=""/>
+                    <pic:cNvPicPr>
+                      <a:picLocks noChangeAspect="1" noChangeArrowheads="1"/>
+                    </pic:cNvPicPr>
+                  </pic:nvPicPr>
+                  <pic:blipFill>
+                    <a:blip r:embed="rId6"/>
                     <a:stretch>
                       <a:fillRect/>
                     </a:stretch>
@@ -1383,10 +1428,6 @@
                     <a:prstGeom prst="rect">
                       <a:avLst/>
                     </a:prstGeom>
-                    <a:noFill/>
-                    <a:ln>
-                      <a:noFill/>
-                    </a:ln>
                   </pic:spPr>
                 </pic:pic>
               </a:graphicData>
@@ -1397,25 +1438,21 @@
     </w:p>
     <w:p>
       <w:pPr>
-        <w:spacing w:after="0" w:line="360" w:lineRule="auto"/>
-        <w:rPr>
-          <w:rFonts w:ascii="Times New Roman" w:hAnsi="Times New Roman"/>
-          <w:sz w:val="24"/>
-          <w:szCs w:val="24"/>
-        </w:rPr>
-      </w:pPr>
-      <w:r>
-        <w:rPr>
-          <w:rFonts w:ascii="Times New Roman" w:hAnsi="Times New Roman"/>
-          <w:noProof/>
-          <w:sz w:val="24"/>
-          <w:szCs w:val="24"/>
-        </w:rPr>
+        <w:pStyle w:val="Normal"/>
+        <w:spacing w:lineRule="auto" w:line="360" w:before="0" w:after="0"/>
+        <w:rPr>
+          <w:rFonts w:ascii="Times New Roman" w:hAnsi="Times New Roman"/>
+          <w:sz w:val="24"/>
+          <w:szCs w:val="24"/>
+        </w:rPr>
+      </w:pPr>
+      <w:r>
+        <w:rPr/>
         <w:drawing>
-          <wp:inline distT="0" distB="0" distL="0" distR="0" wp14:anchorId="63048E0E" wp14:editId="7259C503">
+          <wp:inline distT="0" distB="0" distL="0" distR="0">
             <wp:extent cx="5362575" cy="1495425"/>
-            <wp:effectExtent l="0" t="0" r="9525" b="9525"/>
-            <wp:docPr id="7" name="Picture 7"/>
+            <wp:effectExtent l="0" t="0" r="0" b="0"/>
+            <wp:docPr id="6" name="Picture 7" descr=""/>
             <wp:cNvGraphicFramePr>
               <a:graphicFrameLocks xmlns:a="http://schemas.openxmlformats.org/drawingml/2006/main" noChangeAspect="1"/>
             </wp:cNvGraphicFramePr>
@@ -1423,21 +1460,17 @@
               <a:graphicData uri="http://schemas.openxmlformats.org/drawingml/2006/picture">
                 <pic:pic xmlns:pic="http://schemas.openxmlformats.org/drawingml/2006/picture">
                   <pic:nvPicPr>
-                    <pic:cNvPr id="0" name="Picture 5"/>
+                    <pic:cNvPr id="6" name="Picture 7" descr=""/>
                     <pic:cNvPicPr>
                       <a:picLocks noChangeAspect="1" noChangeArrowheads="1"/>
                     </pic:cNvPicPr>
                   </pic:nvPicPr>
-                  <pic:blipFill rotWithShape="1">
-                    <a:blip r:embed="rId11">
-                      <a:extLst>
-                        <a:ext uri="{28A0092B-C50C-407E-A947-70E740481C1C}">
-                          <a14:useLocalDpi xmlns:a14="http://schemas.microsoft.com/office/drawing/2010/main" val="0"/>
-                        </a:ext>
-                      </a:extLst>
-                    </a:blip>
-                    <a:srcRect t="3681"/>
-                    <a:stretch/>
+                  <pic:blipFill>
+                    <a:blip r:embed="rId7"/>
+                    <a:srcRect l="0" t="3687" r="0" b="0"/>
+                    <a:stretch>
+                      <a:fillRect/>
+                    </a:stretch>
                   </pic:blipFill>
                   <pic:spPr bwMode="auto">
                     <a:xfrm>
@@ -1447,15 +1480,6 @@
                     <a:prstGeom prst="rect">
                       <a:avLst/>
                     </a:prstGeom>
-                    <a:noFill/>
-                    <a:ln>
-                      <a:noFill/>
-                    </a:ln>
-                    <a:extLst>
-                      <a:ext uri="{53640926-AAD7-44D8-BBD7-CCE9431645EC}">
-                        <a14:shadowObscured xmlns:a14="http://schemas.microsoft.com/office/drawing/2010/main"/>
-                      </a:ext>
-                    </a:extLst>
                   </pic:spPr>
                 </pic:pic>
               </a:graphicData>
@@ -1466,20 +1490,20 @@
     </w:p>
     <w:p>
       <w:pPr>
-        <w:spacing w:after="0" w:line="360" w:lineRule="auto"/>
-        <w:rPr>
-          <w:rFonts w:ascii="Times New Roman" w:hAnsi="Times New Roman"/>
-          <w:sz w:val="24"/>
-          <w:szCs w:val="24"/>
-        </w:rPr>
-      </w:pPr>
-      <w:r>
-        <w:rPr>
-          <w:rFonts w:ascii="Times New Roman" w:hAnsi="Times New Roman"/>
-          <w:sz w:val="24"/>
-          <w:szCs w:val="24"/>
-        </w:rPr>
-        <w:lastRenderedPageBreak/>
+        <w:pStyle w:val="Normal"/>
+        <w:spacing w:lineRule="auto" w:line="360" w:before="0" w:after="0"/>
+        <w:rPr>
+          <w:rFonts w:ascii="Times New Roman" w:hAnsi="Times New Roman"/>
+          <w:sz w:val="24"/>
+          <w:szCs w:val="24"/>
+        </w:rPr>
+      </w:pPr>
+      <w:r>
+        <w:rPr>
+          <w:rFonts w:ascii="Times New Roman" w:hAnsi="Times New Roman"/>
+          <w:sz w:val="24"/>
+          <w:szCs w:val="24"/>
+        </w:rPr>
         <w:t xml:space="preserve">6) сохранил изменения командой </w:t>
       </w:r>
       <w:r>
@@ -1519,25 +1543,21 @@
     </w:p>
     <w:p>
       <w:pPr>
-        <w:spacing w:after="0" w:line="360" w:lineRule="auto"/>
-        <w:rPr>
-          <w:rFonts w:ascii="Times New Roman" w:hAnsi="Times New Roman"/>
-          <w:sz w:val="24"/>
-          <w:szCs w:val="24"/>
-        </w:rPr>
-      </w:pPr>
-      <w:r>
-        <w:rPr>
-          <w:rFonts w:ascii="Times New Roman" w:hAnsi="Times New Roman"/>
-          <w:noProof/>
-          <w:sz w:val="24"/>
-          <w:szCs w:val="24"/>
-        </w:rPr>
+        <w:pStyle w:val="Normal"/>
+        <w:spacing w:lineRule="auto" w:line="360" w:before="0" w:after="0"/>
+        <w:rPr>
+          <w:rFonts w:ascii="Times New Roman" w:hAnsi="Times New Roman"/>
+          <w:sz w:val="24"/>
+          <w:szCs w:val="24"/>
+        </w:rPr>
+      </w:pPr>
+      <w:r>
+        <w:rPr/>
         <w:drawing>
-          <wp:inline distT="0" distB="0" distL="0" distR="0" wp14:anchorId="7CFF6303" wp14:editId="61F16FFE">
+          <wp:inline distT="0" distB="0" distL="0" distR="0">
             <wp:extent cx="5934075" cy="1209675"/>
-            <wp:effectExtent l="0" t="0" r="9525" b="9525"/>
-            <wp:docPr id="8" name="Picture 8"/>
+            <wp:effectExtent l="0" t="0" r="0" b="0"/>
+            <wp:docPr id="7" name="Picture 8" descr=""/>
             <wp:cNvGraphicFramePr>
               <a:graphicFrameLocks xmlns:a="http://schemas.openxmlformats.org/drawingml/2006/main" noChangeAspect="1"/>
             </wp:cNvGraphicFramePr>
@@ -1545,20 +1565,13 @@
               <a:graphicData uri="http://schemas.openxmlformats.org/drawingml/2006/picture">
                 <pic:pic xmlns:pic="http://schemas.openxmlformats.org/drawingml/2006/picture">
                   <pic:nvPicPr>
-                    <pic:cNvPr id="0" name="Picture 6"/>
+                    <pic:cNvPr id="7" name="Picture 8" descr=""/>
                     <pic:cNvPicPr>
                       <a:picLocks noChangeAspect="1" noChangeArrowheads="1"/>
                     </pic:cNvPicPr>
                   </pic:nvPicPr>
                   <pic:blipFill>
-                    <a:blip r:embed="rId12">
-                      <a:extLst>
-                        <a:ext uri="{28A0092B-C50C-407E-A947-70E740481C1C}">
-                          <a14:useLocalDpi xmlns:a14="http://schemas.microsoft.com/office/drawing/2010/main" val="0"/>
-                        </a:ext>
-                      </a:extLst>
-                    </a:blip>
-                    <a:srcRect/>
+                    <a:blip r:embed="rId8"/>
                     <a:stretch>
                       <a:fillRect/>
                     </a:stretch>
@@ -1571,10 +1584,6 @@
                     <a:prstGeom prst="rect">
                       <a:avLst/>
                     </a:prstGeom>
-                    <a:noFill/>
-                    <a:ln>
-                      <a:noFill/>
-                    </a:ln>
                   </pic:spPr>
                 </pic:pic>
               </a:graphicData>
@@ -1585,28 +1594,21 @@
     </w:p>
     <w:p>
       <w:pPr>
-        <w:spacing w:after="0" w:line="360" w:lineRule="auto"/>
-        <w:rPr>
-          <w:rFonts w:ascii="Times New Roman" w:hAnsi="Times New Roman"/>
-          <w:sz w:val="24"/>
-          <w:szCs w:val="24"/>
-        </w:rPr>
-      </w:pPr>
-      <w:r>
-        <w:rPr>
-          <w:rFonts w:ascii="Times New Roman" w:hAnsi="Times New Roman"/>
-          <w:sz w:val="24"/>
-          <w:szCs w:val="24"/>
-        </w:rPr>
-        <w:t xml:space="preserve">7) </w:t>
-      </w:r>
-      <w:r>
-        <w:rPr>
-          <w:rFonts w:ascii="Times New Roman" w:hAnsi="Times New Roman"/>
-          <w:sz w:val="24"/>
-          <w:szCs w:val="24"/>
-        </w:rPr>
-        <w:t xml:space="preserve">В папке </w:t>
+        <w:pStyle w:val="Normal"/>
+        <w:spacing w:lineRule="auto" w:line="360" w:before="0" w:after="0"/>
+        <w:rPr>
+          <w:rFonts w:ascii="Times New Roman" w:hAnsi="Times New Roman"/>
+          <w:sz w:val="24"/>
+          <w:szCs w:val="24"/>
+        </w:rPr>
+      </w:pPr>
+      <w:r>
+        <w:rPr>
+          <w:rFonts w:ascii="Times New Roman" w:hAnsi="Times New Roman"/>
+          <w:sz w:val="24"/>
+          <w:szCs w:val="24"/>
+        </w:rPr>
+        <w:t xml:space="preserve">7) В папке </w:t>
       </w:r>
       <w:r>
         <w:rPr>
@@ -1623,23 +1625,7 @@
           <w:sz w:val="24"/>
           <w:szCs w:val="24"/>
         </w:rPr>
-        <w:t xml:space="preserve">1 </w:t>
-      </w:r>
-      <w:r>
-        <w:rPr>
-          <w:rFonts w:ascii="Times New Roman" w:hAnsi="Times New Roman"/>
-          <w:sz w:val="24"/>
-          <w:szCs w:val="24"/>
-        </w:rPr>
-        <w:t xml:space="preserve">в текстовом файле записал </w:t>
-      </w:r>
-      <w:r>
-        <w:rPr>
-          <w:rFonts w:ascii="Times New Roman" w:hAnsi="Times New Roman"/>
-          <w:sz w:val="24"/>
-          <w:szCs w:val="24"/>
-        </w:rPr>
-        <w:t>“</w:t>
+        <w:t>1 в текстовом файле записал “</w:t>
       </w:r>
       <w:r>
         <w:rPr>
@@ -1673,46 +1659,26 @@
           <w:sz w:val="24"/>
           <w:szCs w:val="24"/>
         </w:rPr>
-        <w:t>”</w:t>
-      </w:r>
-      <w:r>
-        <w:rPr>
-          <w:rFonts w:ascii="Times New Roman" w:hAnsi="Times New Roman"/>
-          <w:sz w:val="24"/>
-          <w:szCs w:val="24"/>
-        </w:rPr>
-        <w:t xml:space="preserve"> </w:t>
-      </w:r>
-      <w:r>
-        <w:rPr>
-          <w:rFonts w:ascii="Times New Roman" w:hAnsi="Times New Roman"/>
-          <w:sz w:val="24"/>
-          <w:szCs w:val="24"/>
-        </w:rPr>
-        <w:t>и сохранил в новом коммите.</w:t>
-      </w:r>
-    </w:p>
-    <w:p>
-      <w:pPr>
-        <w:spacing w:after="0" w:line="360" w:lineRule="auto"/>
-        <w:rPr>
-          <w:rFonts w:ascii="Times New Roman" w:hAnsi="Times New Roman"/>
-          <w:sz w:val="24"/>
-          <w:szCs w:val="24"/>
-        </w:rPr>
-      </w:pPr>
-      <w:r>
-        <w:rPr>
-          <w:rFonts w:ascii="Times New Roman" w:hAnsi="Times New Roman"/>
-          <w:noProof/>
-          <w:sz w:val="24"/>
-          <w:szCs w:val="24"/>
-        </w:rPr>
+        <w:t>” и сохранил в новом коммите.</w:t>
+      </w:r>
+    </w:p>
+    <w:p>
+      <w:pPr>
+        <w:pStyle w:val="Normal"/>
+        <w:spacing w:lineRule="auto" w:line="360" w:before="0" w:after="0"/>
+        <w:rPr>
+          <w:rFonts w:ascii="Times New Roman" w:hAnsi="Times New Roman"/>
+          <w:sz w:val="24"/>
+          <w:szCs w:val="24"/>
+        </w:rPr>
+      </w:pPr>
+      <w:r>
+        <w:rPr/>
         <w:drawing>
-          <wp:inline distT="0" distB="0" distL="0" distR="0" wp14:anchorId="18BC1A51" wp14:editId="0B75E174">
+          <wp:inline distT="0" distB="0" distL="0" distR="0">
             <wp:extent cx="5934075" cy="438150"/>
-            <wp:effectExtent l="0" t="0" r="9525" b="0"/>
-            <wp:docPr id="9" name="Picture 9"/>
+            <wp:effectExtent l="0" t="0" r="0" b="0"/>
+            <wp:docPr id="8" name="Picture 9" descr=""/>
             <wp:cNvGraphicFramePr>
               <a:graphicFrameLocks xmlns:a="http://schemas.openxmlformats.org/drawingml/2006/main" noChangeAspect="1"/>
             </wp:cNvGraphicFramePr>
@@ -1720,20 +1686,13 @@
               <a:graphicData uri="http://schemas.openxmlformats.org/drawingml/2006/picture">
                 <pic:pic xmlns:pic="http://schemas.openxmlformats.org/drawingml/2006/picture">
                   <pic:nvPicPr>
-                    <pic:cNvPr id="0" name="Picture 7"/>
+                    <pic:cNvPr id="8" name="Picture 9" descr=""/>
                     <pic:cNvPicPr>
                       <a:picLocks noChangeAspect="1" noChangeArrowheads="1"/>
                     </pic:cNvPicPr>
                   </pic:nvPicPr>
                   <pic:blipFill>
-                    <a:blip r:embed="rId13">
-                      <a:extLst>
-                        <a:ext uri="{28A0092B-C50C-407E-A947-70E740481C1C}">
-                          <a14:useLocalDpi xmlns:a14="http://schemas.microsoft.com/office/drawing/2010/main" val="0"/>
-                        </a:ext>
-                      </a:extLst>
-                    </a:blip>
-                    <a:srcRect/>
+                    <a:blip r:embed="rId9"/>
                     <a:stretch>
                       <a:fillRect/>
                     </a:stretch>
@@ -1746,10 +1705,6 @@
                     <a:prstGeom prst="rect">
                       <a:avLst/>
                     </a:prstGeom>
-                    <a:noFill/>
-                    <a:ln>
-                      <a:noFill/>
-                    </a:ln>
                   </pic:spPr>
                 </pic:pic>
               </a:graphicData>
@@ -1760,7 +1715,8 @@
     </w:p>
     <w:p>
       <w:pPr>
-        <w:spacing w:after="0" w:line="360" w:lineRule="auto"/>
+        <w:pStyle w:val="Normal"/>
+        <w:spacing w:lineRule="auto" w:line="360" w:before="0" w:after="0"/>
         <w:rPr>
           <w:rFonts w:ascii="Times New Roman" w:hAnsi="Times New Roman"/>
           <w:sz w:val="24"/>
@@ -1804,25 +1760,21 @@
     </w:p>
     <w:p>
       <w:pPr>
-        <w:spacing w:after="0" w:line="360" w:lineRule="auto"/>
-        <w:rPr>
-          <w:rFonts w:ascii="Times New Roman" w:hAnsi="Times New Roman"/>
-          <w:sz w:val="24"/>
-          <w:szCs w:val="24"/>
-        </w:rPr>
-      </w:pPr>
-      <w:r>
-        <w:rPr>
-          <w:rFonts w:ascii="Times New Roman" w:hAnsi="Times New Roman"/>
-          <w:noProof/>
-          <w:sz w:val="24"/>
-          <w:szCs w:val="24"/>
-        </w:rPr>
+        <w:pStyle w:val="Normal"/>
+        <w:spacing w:lineRule="auto" w:line="360" w:before="0" w:after="0"/>
+        <w:rPr>
+          <w:rFonts w:ascii="Times New Roman" w:hAnsi="Times New Roman"/>
+          <w:sz w:val="24"/>
+          <w:szCs w:val="24"/>
+        </w:rPr>
+      </w:pPr>
+      <w:r>
+        <w:rPr/>
         <w:drawing>
-          <wp:inline distT="0" distB="0" distL="0" distR="0" wp14:anchorId="1217D3A7" wp14:editId="4F61D0AB">
+          <wp:inline distT="0" distB="0" distL="0" distR="0">
             <wp:extent cx="5943600" cy="2038350"/>
             <wp:effectExtent l="0" t="0" r="0" b="0"/>
-            <wp:docPr id="18" name="Picture 18"/>
+            <wp:docPr id="9" name="Picture 18" descr=""/>
             <wp:cNvGraphicFramePr>
               <a:graphicFrameLocks xmlns:a="http://schemas.openxmlformats.org/drawingml/2006/main" noChangeAspect="1"/>
             </wp:cNvGraphicFramePr>
@@ -1830,20 +1782,13 @@
               <a:graphicData uri="http://schemas.openxmlformats.org/drawingml/2006/picture">
                 <pic:pic xmlns:pic="http://schemas.openxmlformats.org/drawingml/2006/picture">
                   <pic:nvPicPr>
-                    <pic:cNvPr id="0" name="Picture 16"/>
+                    <pic:cNvPr id="9" name="Picture 18" descr=""/>
                     <pic:cNvPicPr>
                       <a:picLocks noChangeAspect="1" noChangeArrowheads="1"/>
                     </pic:cNvPicPr>
                   </pic:nvPicPr>
                   <pic:blipFill>
-                    <a:blip r:embed="rId14">
-                      <a:extLst>
-                        <a:ext uri="{28A0092B-C50C-407E-A947-70E740481C1C}">
-                          <a14:useLocalDpi xmlns:a14="http://schemas.microsoft.com/office/drawing/2010/main" val="0"/>
-                        </a:ext>
-                      </a:extLst>
-                    </a:blip>
-                    <a:srcRect/>
+                    <a:blip r:embed="rId10"/>
                     <a:stretch>
                       <a:fillRect/>
                     </a:stretch>
@@ -1856,10 +1801,6 @@
                     <a:prstGeom prst="rect">
                       <a:avLst/>
                     </a:prstGeom>
-                    <a:noFill/>
-                    <a:ln>
-                      <a:noFill/>
-                    </a:ln>
                   </pic:spPr>
                 </pic:pic>
               </a:graphicData>
@@ -1870,52 +1811,21 @@
     </w:p>
     <w:p>
       <w:pPr>
-        <w:spacing w:after="0" w:line="360" w:lineRule="auto"/>
-        <w:rPr>
-          <w:rFonts w:ascii="Times New Roman" w:hAnsi="Times New Roman"/>
-          <w:sz w:val="24"/>
-          <w:szCs w:val="24"/>
-        </w:rPr>
-      </w:pPr>
-      <w:r>
-        <w:rPr>
-          <w:rFonts w:ascii="Times New Roman" w:hAnsi="Times New Roman"/>
-          <w:sz w:val="24"/>
-          <w:szCs w:val="24"/>
-        </w:rPr>
-        <w:t>9</w:t>
-      </w:r>
-      <w:r>
-        <w:rPr>
-          <w:rFonts w:ascii="Times New Roman" w:hAnsi="Times New Roman"/>
-          <w:sz w:val="24"/>
-          <w:szCs w:val="24"/>
-        </w:rPr>
-        <w:t>.1</w:t>
-      </w:r>
-      <w:r>
-        <w:rPr>
-          <w:rFonts w:ascii="Times New Roman" w:hAnsi="Times New Roman"/>
-          <w:sz w:val="24"/>
-          <w:szCs w:val="24"/>
-        </w:rPr>
-        <w:t xml:space="preserve">) </w:t>
-      </w:r>
-      <w:r>
-        <w:rPr>
-          <w:rFonts w:ascii="Times New Roman" w:hAnsi="Times New Roman"/>
-          <w:sz w:val="24"/>
-          <w:szCs w:val="24"/>
-        </w:rPr>
-        <w:t xml:space="preserve">добавил строчку </w:t>
-      </w:r>
-      <w:r>
-        <w:rPr>
-          <w:rFonts w:ascii="Times New Roman" w:hAnsi="Times New Roman"/>
-          <w:sz w:val="24"/>
-          <w:szCs w:val="24"/>
-        </w:rPr>
-        <w:t>“</w:t>
+        <w:pStyle w:val="Normal"/>
+        <w:spacing w:lineRule="auto" w:line="360" w:before="0" w:after="0"/>
+        <w:rPr>
+          <w:rFonts w:ascii="Times New Roman" w:hAnsi="Times New Roman"/>
+          <w:sz w:val="24"/>
+          <w:szCs w:val="24"/>
+        </w:rPr>
+      </w:pPr>
+      <w:r>
+        <w:rPr>
+          <w:rFonts w:ascii="Times New Roman" w:hAnsi="Times New Roman"/>
+          <w:sz w:val="24"/>
+          <w:szCs w:val="24"/>
+        </w:rPr>
+        <w:t>9.1) добавил строчку “</w:t>
       </w:r>
       <w:r>
         <w:rPr>
@@ -1949,15 +1859,7 @@
           <w:sz w:val="24"/>
           <w:szCs w:val="24"/>
         </w:rPr>
-        <w:t>!”</w:t>
-      </w:r>
-      <w:r>
-        <w:rPr>
-          <w:rFonts w:ascii="Times New Roman" w:hAnsi="Times New Roman"/>
-          <w:sz w:val="24"/>
-          <w:szCs w:val="24"/>
-        </w:rPr>
-        <w:t xml:space="preserve"> в текстовый файл в папке </w:t>
+        <w:t xml:space="preserve">!” в текстовый файл в папке </w:t>
       </w:r>
       <w:r>
         <w:rPr>
@@ -1974,23 +1876,7 @@
           <w:sz w:val="24"/>
           <w:szCs w:val="24"/>
         </w:rPr>
-        <w:t>1</w:t>
-      </w:r>
-      <w:r>
-        <w:rPr>
-          <w:rFonts w:ascii="Times New Roman" w:hAnsi="Times New Roman"/>
-          <w:sz w:val="24"/>
-          <w:szCs w:val="24"/>
-        </w:rPr>
-        <w:t xml:space="preserve"> </w:t>
-      </w:r>
-      <w:r>
-        <w:rPr>
-          <w:rFonts w:ascii="Times New Roman" w:hAnsi="Times New Roman"/>
-          <w:sz w:val="24"/>
-          <w:szCs w:val="24"/>
-        </w:rPr>
-        <w:t xml:space="preserve">на </w:t>
+        <w:t xml:space="preserve">1 на </w:t>
       </w:r>
       <w:r>
         <w:rPr>
@@ -2004,25 +1890,21 @@
     </w:p>
     <w:p>
       <w:pPr>
-        <w:spacing w:after="0" w:line="360" w:lineRule="auto"/>
-        <w:rPr>
-          <w:rFonts w:ascii="Times New Roman" w:hAnsi="Times New Roman"/>
-          <w:sz w:val="24"/>
-          <w:szCs w:val="24"/>
-        </w:rPr>
-      </w:pPr>
-      <w:r>
-        <w:rPr>
-          <w:rFonts w:ascii="Times New Roman" w:hAnsi="Times New Roman"/>
-          <w:noProof/>
-          <w:sz w:val="24"/>
-          <w:szCs w:val="24"/>
-        </w:rPr>
+        <w:pStyle w:val="Normal"/>
+        <w:spacing w:lineRule="auto" w:line="360" w:before="0" w:after="0"/>
+        <w:rPr>
+          <w:rFonts w:ascii="Times New Roman" w:hAnsi="Times New Roman"/>
+          <w:sz w:val="24"/>
+          <w:szCs w:val="24"/>
+        </w:rPr>
+      </w:pPr>
+      <w:r>
+        <w:rPr/>
         <w:drawing>
-          <wp:inline distT="0" distB="0" distL="0" distR="0" wp14:anchorId="3105113D" wp14:editId="3B34FB85">
+          <wp:inline distT="0" distB="0" distL="0" distR="0">
             <wp:extent cx="5943600" cy="781050"/>
             <wp:effectExtent l="0" t="0" r="0" b="0"/>
-            <wp:docPr id="19" name="Picture 19"/>
+            <wp:docPr id="10" name="Picture 19" descr=""/>
             <wp:cNvGraphicFramePr>
               <a:graphicFrameLocks xmlns:a="http://schemas.openxmlformats.org/drawingml/2006/main" noChangeAspect="1"/>
             </wp:cNvGraphicFramePr>
@@ -2030,20 +1912,13 @@
               <a:graphicData uri="http://schemas.openxmlformats.org/drawingml/2006/picture">
                 <pic:pic xmlns:pic="http://schemas.openxmlformats.org/drawingml/2006/picture">
                   <pic:nvPicPr>
-                    <pic:cNvPr id="0" name="Picture 17"/>
+                    <pic:cNvPr id="10" name="Picture 19" descr=""/>
                     <pic:cNvPicPr>
                       <a:picLocks noChangeAspect="1" noChangeArrowheads="1"/>
                     </pic:cNvPicPr>
                   </pic:nvPicPr>
                   <pic:blipFill>
-                    <a:blip r:embed="rId15">
-                      <a:extLst>
-                        <a:ext uri="{28A0092B-C50C-407E-A947-70E740481C1C}">
-                          <a14:useLocalDpi xmlns:a14="http://schemas.microsoft.com/office/drawing/2010/main" val="0"/>
-                        </a:ext>
-                      </a:extLst>
-                    </a:blip>
-                    <a:srcRect/>
+                    <a:blip r:embed="rId11"/>
                     <a:stretch>
                       <a:fillRect/>
                     </a:stretch>
@@ -2056,10 +1931,6 @@
                     <a:prstGeom prst="rect">
                       <a:avLst/>
                     </a:prstGeom>
-                    <a:noFill/>
-                    <a:ln>
-                      <a:noFill/>
-                    </a:ln>
                   </pic:spPr>
                 </pic:pic>
               </a:graphicData>
@@ -2067,47 +1938,27 @@
           </wp:inline>
         </w:drawing>
       </w:r>
-    </w:p>
-    <w:p>
-      <w:pPr>
-        <w:spacing w:after="0" w:line="360" w:lineRule="auto"/>
-        <w:rPr>
-          <w:rFonts w:ascii="Times New Roman" w:hAnsi="Times New Roman"/>
-          <w:sz w:val="24"/>
-          <w:szCs w:val="24"/>
-        </w:rPr>
-      </w:pPr>
-      <w:r>
-        <w:rPr>
-          <w:rFonts w:ascii="Times New Roman" w:hAnsi="Times New Roman"/>
-          <w:sz w:val="24"/>
-          <w:szCs w:val="24"/>
-        </w:rPr>
-        <w:t>9.2) “</w:t>
-      </w:r>
-      <w:r>
-        <w:rPr>
-          <w:rFonts w:ascii="Times New Roman" w:hAnsi="Times New Roman"/>
-          <w:sz w:val="24"/>
-          <w:szCs w:val="24"/>
-        </w:rPr>
-        <w:t>догнал</w:t>
-      </w:r>
-      <w:r>
-        <w:rPr>
-          <w:rFonts w:ascii="Times New Roman" w:hAnsi="Times New Roman"/>
-          <w:sz w:val="24"/>
-          <w:szCs w:val="24"/>
-        </w:rPr>
-        <w:t>”</w:t>
-      </w:r>
-      <w:r>
-        <w:rPr>
-          <w:rFonts w:ascii="Times New Roman" w:hAnsi="Times New Roman"/>
-          <w:sz w:val="24"/>
-          <w:szCs w:val="24"/>
-        </w:rPr>
-        <w:t xml:space="preserve"> главный репозиторий, получив изменения на нём с помощью </w:t>
+      <w:r>
+        <w:br w:type="page"/>
+      </w:r>
+    </w:p>
+    <w:p>
+      <w:pPr>
+        <w:pStyle w:val="Normal"/>
+        <w:spacing w:lineRule="auto" w:line="360" w:before="0" w:after="0"/>
+        <w:rPr>
+          <w:rFonts w:ascii="Times New Roman" w:hAnsi="Times New Roman"/>
+          <w:sz w:val="24"/>
+          <w:szCs w:val="24"/>
+        </w:rPr>
+      </w:pPr>
+      <w:r>
+        <w:rPr>
+          <w:rFonts w:ascii="Times New Roman" w:hAnsi="Times New Roman"/>
+          <w:sz w:val="24"/>
+          <w:szCs w:val="24"/>
+        </w:rPr>
+        <w:t xml:space="preserve">9.2) “догнал” главный репозиторий, получив изменения на нём с помощью </w:t>
       </w:r>
       <w:r>
         <w:rPr>
@@ -2146,25 +1997,21 @@
     </w:p>
     <w:p>
       <w:pPr>
-        <w:spacing w:after="0" w:line="360" w:lineRule="auto"/>
-        <w:rPr>
-          <w:rFonts w:ascii="Times New Roman" w:hAnsi="Times New Roman"/>
-          <w:sz w:val="24"/>
-          <w:szCs w:val="24"/>
-        </w:rPr>
-      </w:pPr>
-      <w:r>
-        <w:rPr>
-          <w:rFonts w:ascii="Times New Roman" w:hAnsi="Times New Roman"/>
-          <w:noProof/>
-          <w:sz w:val="24"/>
-          <w:szCs w:val="24"/>
-        </w:rPr>
+        <w:pStyle w:val="Normal"/>
+        <w:spacing w:lineRule="auto" w:line="360" w:before="0" w:after="0"/>
+        <w:rPr>
+          <w:rFonts w:ascii="Times New Roman" w:hAnsi="Times New Roman"/>
+          <w:sz w:val="24"/>
+          <w:szCs w:val="24"/>
+        </w:rPr>
+      </w:pPr>
+      <w:r>
+        <w:rPr/>
         <w:drawing>
-          <wp:inline distT="0" distB="0" distL="0" distR="0" wp14:anchorId="488A34E6" wp14:editId="108F46F2">
+          <wp:inline distT="0" distB="0" distL="0" distR="0">
             <wp:extent cx="5819775" cy="2105025"/>
-            <wp:effectExtent l="0" t="0" r="9525" b="9525"/>
-            <wp:docPr id="20" name="Picture 20"/>
+            <wp:effectExtent l="0" t="0" r="0" b="0"/>
+            <wp:docPr id="11" name="Picture 20" descr=""/>
             <wp:cNvGraphicFramePr>
               <a:graphicFrameLocks xmlns:a="http://schemas.openxmlformats.org/drawingml/2006/main" noChangeAspect="1"/>
             </wp:cNvGraphicFramePr>
@@ -2172,20 +2019,13 @@
               <a:graphicData uri="http://schemas.openxmlformats.org/drawingml/2006/picture">
                 <pic:pic xmlns:pic="http://schemas.openxmlformats.org/drawingml/2006/picture">
                   <pic:nvPicPr>
-                    <pic:cNvPr id="0" name="Picture 18"/>
+                    <pic:cNvPr id="11" name="Picture 20" descr=""/>
                     <pic:cNvPicPr>
                       <a:picLocks noChangeAspect="1" noChangeArrowheads="1"/>
                     </pic:cNvPicPr>
                   </pic:nvPicPr>
                   <pic:blipFill>
-                    <a:blip r:embed="rId16">
-                      <a:extLst>
-                        <a:ext uri="{28A0092B-C50C-407E-A947-70E740481C1C}">
-                          <a14:useLocalDpi xmlns:a14="http://schemas.microsoft.com/office/drawing/2010/main" val="0"/>
-                        </a:ext>
-                      </a:extLst>
-                    </a:blip>
-                    <a:srcRect/>
+                    <a:blip r:embed="rId12"/>
                     <a:stretch>
                       <a:fillRect/>
                     </a:stretch>
@@ -2198,10 +2038,6 @@
                     <a:prstGeom prst="rect">
                       <a:avLst/>
                     </a:prstGeom>
-                    <a:noFill/>
-                    <a:ln>
-                      <a:noFill/>
-                    </a:ln>
                   </pic:spPr>
                 </pic:pic>
               </a:graphicData>
@@ -2212,28 +2048,21 @@
     </w:p>
     <w:p>
       <w:pPr>
-        <w:spacing w:after="0" w:line="360" w:lineRule="auto"/>
-        <w:rPr>
-          <w:rFonts w:ascii="Times New Roman" w:hAnsi="Times New Roman"/>
-          <w:sz w:val="24"/>
-          <w:szCs w:val="24"/>
-        </w:rPr>
-      </w:pPr>
-      <w:r>
-        <w:rPr>
-          <w:rFonts w:ascii="Times New Roman" w:hAnsi="Times New Roman"/>
-          <w:sz w:val="24"/>
-          <w:szCs w:val="24"/>
-        </w:rPr>
-        <w:t xml:space="preserve">10.1) </w:t>
-      </w:r>
-      <w:r>
-        <w:rPr>
-          <w:rFonts w:ascii="Times New Roman" w:hAnsi="Times New Roman"/>
-          <w:sz w:val="24"/>
-          <w:szCs w:val="24"/>
-        </w:rPr>
-        <w:t xml:space="preserve">заменил весь текст в файле в папке </w:t>
+        <w:pStyle w:val="Normal"/>
+        <w:spacing w:lineRule="auto" w:line="360" w:before="0" w:after="0"/>
+        <w:rPr>
+          <w:rFonts w:ascii="Times New Roman" w:hAnsi="Times New Roman"/>
+          <w:sz w:val="24"/>
+          <w:szCs w:val="24"/>
+        </w:rPr>
+      </w:pPr>
+      <w:r>
+        <w:rPr>
+          <w:rFonts w:ascii="Times New Roman" w:hAnsi="Times New Roman"/>
+          <w:sz w:val="24"/>
+          <w:szCs w:val="24"/>
+        </w:rPr>
+        <w:t xml:space="preserve">10.1) заменил весь текст в файле в папке </w:t>
       </w:r>
       <w:r>
         <w:rPr>
@@ -2250,39 +2079,30 @@
           <w:sz w:val="24"/>
           <w:szCs w:val="24"/>
         </w:rPr>
-        <w:t xml:space="preserve">1 </w:t>
-      </w:r>
-      <w:r>
-        <w:rPr>
-          <w:rFonts w:ascii="Times New Roman" w:hAnsi="Times New Roman"/>
-          <w:sz w:val="24"/>
-          <w:szCs w:val="24"/>
-        </w:rPr>
-        <w:t>на новый.</w:t>
-      </w:r>
-    </w:p>
-    <w:p>
-      <w:pPr>
-        <w:spacing w:after="0" w:line="360" w:lineRule="auto"/>
-        <w:rPr>
-          <w:rFonts w:ascii="Times New Roman" w:hAnsi="Times New Roman"/>
-          <w:sz w:val="24"/>
-          <w:szCs w:val="24"/>
-        </w:rPr>
-      </w:pPr>
-      <w:r>
-        <w:rPr>
-          <w:rFonts w:ascii="Times New Roman" w:hAnsi="Times New Roman"/>
-          <w:noProof/>
-          <w:sz w:val="24"/>
-          <w:szCs w:val="24"/>
-        </w:rPr>
-        <w:lastRenderedPageBreak/>
+        <w:t>1 на новый.</w:t>
+      </w:r>
+    </w:p>
+    <w:p>
+      <w:pPr>
+        <w:pStyle w:val="Normal"/>
+        <w:spacing w:lineRule="auto" w:line="360" w:before="0" w:after="0"/>
+        <w:rPr>
+          <w:rFonts w:ascii="Times New Roman" w:hAnsi="Times New Roman"/>
+          <w:sz w:val="24"/>
+          <w:szCs w:val="24"/>
+        </w:rPr>
+      </w:pPr>
+      <w:r>
+        <w:rPr>
+          <w:rFonts w:ascii="Times New Roman" w:hAnsi="Times New Roman"/>
+          <w:sz w:val="24"/>
+          <w:szCs w:val="24"/>
+        </w:rPr>
         <w:drawing>
-          <wp:inline distT="0" distB="0" distL="0" distR="0" wp14:anchorId="72388A13" wp14:editId="76D23A58">
-            <wp:extent cx="3171825" cy="847725"/>
-            <wp:effectExtent l="0" t="0" r="9525" b="9525"/>
-            <wp:docPr id="21" name="Picture 21"/>
+          <wp:inline distT="0" distB="0" distL="0" distR="0">
+            <wp:extent cx="3267075" cy="809625"/>
+            <wp:effectExtent l="0" t="0" r="0" b="0"/>
+            <wp:docPr id="12" name="Image2" descr=""/>
             <wp:cNvGraphicFramePr>
               <a:graphicFrameLocks xmlns:a="http://schemas.openxmlformats.org/drawingml/2006/main" noChangeAspect="1"/>
             </wp:cNvGraphicFramePr>
@@ -2290,20 +2110,13 @@
               <a:graphicData uri="http://schemas.openxmlformats.org/drawingml/2006/picture">
                 <pic:pic xmlns:pic="http://schemas.openxmlformats.org/drawingml/2006/picture">
                   <pic:nvPicPr>
-                    <pic:cNvPr id="0" name="Picture 19"/>
+                    <pic:cNvPr id="12" name="Image2" descr=""/>
                     <pic:cNvPicPr>
                       <a:picLocks noChangeAspect="1" noChangeArrowheads="1"/>
                     </pic:cNvPicPr>
                   </pic:nvPicPr>
                   <pic:blipFill>
-                    <a:blip r:embed="rId17">
-                      <a:extLst>
-                        <a:ext uri="{28A0092B-C50C-407E-A947-70E740481C1C}">
-                          <a14:useLocalDpi xmlns:a14="http://schemas.microsoft.com/office/drawing/2010/main" val="0"/>
-                        </a:ext>
-                      </a:extLst>
-                    </a:blip>
-                    <a:srcRect/>
+                    <a:blip r:embed="rId13"/>
                     <a:stretch>
                       <a:fillRect/>
                     </a:stretch>
@@ -2311,15 +2124,11 @@
                   <pic:spPr bwMode="auto">
                     <a:xfrm>
                       <a:off x="0" y="0"/>
-                      <a:ext cx="3171825" cy="847725"/>
+                      <a:ext cx="3267075" cy="809625"/>
                     </a:xfrm>
                     <a:prstGeom prst="rect">
                       <a:avLst/>
                     </a:prstGeom>
-                    <a:noFill/>
-                    <a:ln>
-                      <a:noFill/>
-                    </a:ln>
                   </pic:spPr>
                 </pic:pic>
               </a:graphicData>
@@ -2330,7 +2139,8 @@
     </w:p>
     <w:p>
       <w:pPr>
-        <w:spacing w:after="0" w:line="360" w:lineRule="auto"/>
+        <w:pStyle w:val="Normal"/>
+        <w:spacing w:lineRule="auto" w:line="360" w:before="0" w:after="0"/>
         <w:rPr>
           <w:rFonts w:ascii="Times New Roman" w:hAnsi="Times New Roman"/>
           <w:sz w:val="24"/>
@@ -2377,38 +2187,26 @@
           <w:sz w:val="24"/>
           <w:szCs w:val="24"/>
         </w:rPr>
-        <w:t xml:space="preserve"> </w:t>
-      </w:r>
-      <w:r>
-        <w:rPr>
-          <w:rFonts w:ascii="Times New Roman" w:hAnsi="Times New Roman"/>
-          <w:sz w:val="24"/>
-          <w:szCs w:val="24"/>
-        </w:rPr>
-        <w:t>на главном репозитории и добавил в него текст.</w:t>
-      </w:r>
-    </w:p>
-    <w:p>
-      <w:pPr>
-        <w:spacing w:after="0" w:line="360" w:lineRule="auto"/>
-        <w:rPr>
-          <w:rFonts w:ascii="Times New Roman" w:hAnsi="Times New Roman"/>
-          <w:sz w:val="24"/>
-          <w:szCs w:val="24"/>
-        </w:rPr>
-      </w:pPr>
-      <w:r>
-        <w:rPr>
-          <w:rFonts w:ascii="Times New Roman" w:hAnsi="Times New Roman"/>
-          <w:noProof/>
-          <w:sz w:val="24"/>
-          <w:szCs w:val="24"/>
-        </w:rPr>
+        <w:t xml:space="preserve"> на главном репозитории и добавил в него текст.</w:t>
+      </w:r>
+    </w:p>
+    <w:p>
+      <w:pPr>
+        <w:pStyle w:val="Normal"/>
+        <w:spacing w:lineRule="auto" w:line="360" w:before="0" w:after="0"/>
+        <w:rPr>
+          <w:rFonts w:ascii="Times New Roman" w:hAnsi="Times New Roman"/>
+          <w:sz w:val="24"/>
+          <w:szCs w:val="24"/>
+        </w:rPr>
+      </w:pPr>
+      <w:r>
+        <w:rPr/>
         <w:drawing>
-          <wp:inline distT="0" distB="0" distL="0" distR="0" wp14:anchorId="7C299695" wp14:editId="1D253CC1">
+          <wp:inline distT="0" distB="0" distL="0" distR="0">
             <wp:extent cx="5943600" cy="1371600"/>
             <wp:effectExtent l="0" t="0" r="0" b="0"/>
-            <wp:docPr id="22" name="Picture 22"/>
+            <wp:docPr id="13" name="Picture 22" descr=""/>
             <wp:cNvGraphicFramePr>
               <a:graphicFrameLocks xmlns:a="http://schemas.openxmlformats.org/drawingml/2006/main" noChangeAspect="1"/>
             </wp:cNvGraphicFramePr>
@@ -2416,20 +2214,13 @@
               <a:graphicData uri="http://schemas.openxmlformats.org/drawingml/2006/picture">
                 <pic:pic xmlns:pic="http://schemas.openxmlformats.org/drawingml/2006/picture">
                   <pic:nvPicPr>
-                    <pic:cNvPr id="0" name="Picture 20"/>
+                    <pic:cNvPr id="13" name="Picture 22" descr=""/>
                     <pic:cNvPicPr>
                       <a:picLocks noChangeAspect="1" noChangeArrowheads="1"/>
                     </pic:cNvPicPr>
                   </pic:nvPicPr>
                   <pic:blipFill>
-                    <a:blip r:embed="rId18">
-                      <a:extLst>
-                        <a:ext uri="{28A0092B-C50C-407E-A947-70E740481C1C}">
-                          <a14:useLocalDpi xmlns:a14="http://schemas.microsoft.com/office/drawing/2010/main" val="0"/>
-                        </a:ext>
-                      </a:extLst>
-                    </a:blip>
-                    <a:srcRect/>
+                    <a:blip r:embed="rId14"/>
                     <a:stretch>
                       <a:fillRect/>
                     </a:stretch>
@@ -2442,10 +2233,6 @@
                     <a:prstGeom prst="rect">
                       <a:avLst/>
                     </a:prstGeom>
-                    <a:noFill/>
-                    <a:ln>
-                      <a:noFill/>
-                    </a:ln>
                   </pic:spPr>
                 </pic:pic>
               </a:graphicData>
@@ -2456,43 +2243,56 @@
     </w:p>
     <w:p>
       <w:pPr>
-        <w:spacing w:after="0" w:line="360" w:lineRule="auto"/>
-        <w:rPr>
-          <w:rFonts w:ascii="Times New Roman" w:hAnsi="Times New Roman"/>
-          <w:sz w:val="24"/>
-          <w:szCs w:val="24"/>
-        </w:rPr>
-      </w:pPr>
-      <w:r>
-        <w:rPr>
-          <w:rFonts w:ascii="Times New Roman" w:hAnsi="Times New Roman"/>
-          <w:sz w:val="24"/>
-          <w:szCs w:val="24"/>
-        </w:rPr>
-        <w:t>10.3) ввиду отставания от главного репозитория, изменения выгрузить не поулчилось.</w:t>
-      </w:r>
-    </w:p>
-    <w:p>
-      <w:pPr>
-        <w:spacing w:after="0" w:line="360" w:lineRule="auto"/>
-        <w:rPr>
-          <w:rFonts w:ascii="Times New Roman" w:hAnsi="Times New Roman"/>
-          <w:sz w:val="24"/>
-          <w:szCs w:val="24"/>
-        </w:rPr>
-      </w:pPr>
-      <w:r>
-        <w:rPr>
-          <w:rFonts w:ascii="Times New Roman" w:hAnsi="Times New Roman"/>
-          <w:noProof/>
-          <w:sz w:val="24"/>
-          <w:szCs w:val="24"/>
-        </w:rPr>
+        <w:pStyle w:val="Normal"/>
+        <w:spacing w:lineRule="auto" w:line="360" w:before="0" w:after="0"/>
+        <w:rPr>
+          <w:rFonts w:ascii="Times New Roman" w:hAnsi="Times New Roman"/>
+          <w:sz w:val="24"/>
+          <w:szCs w:val="24"/>
+        </w:rPr>
+      </w:pPr>
+      <w:r>
+        <w:rPr>
+          <w:rFonts w:ascii="Times New Roman" w:hAnsi="Times New Roman"/>
+          <w:sz w:val="24"/>
+          <w:szCs w:val="24"/>
+        </w:rPr>
+        <w:t>10.3) ввиду отставания от главного репозитория, изменения выгрузить не по</w:t>
+      </w:r>
+      <w:r>
+        <w:rPr>
+          <w:rFonts w:ascii="Times New Roman" w:hAnsi="Times New Roman"/>
+          <w:sz w:val="24"/>
+          <w:szCs w:val="24"/>
+        </w:rPr>
+        <w:t>лу</w:t>
+      </w:r>
+      <w:r>
+        <w:rPr>
+          <w:rFonts w:ascii="Times New Roman" w:hAnsi="Times New Roman"/>
+          <w:sz w:val="24"/>
+          <w:szCs w:val="24"/>
+        </w:rPr>
+        <w:t>чилось.</w:t>
+      </w:r>
+    </w:p>
+    <w:p>
+      <w:pPr>
+        <w:pStyle w:val="Normal"/>
+        <w:spacing w:lineRule="auto" w:line="360" w:before="0" w:after="0"/>
+        <w:rPr>
+          <w:rFonts w:ascii="Times New Roman" w:hAnsi="Times New Roman"/>
+          <w:sz w:val="24"/>
+          <w:szCs w:val="24"/>
+        </w:rPr>
+      </w:pPr>
+      <w:r>
+        <w:rPr/>
         <w:drawing>
-          <wp:inline distT="0" distB="0" distL="0" distR="0" wp14:anchorId="50AAFA06" wp14:editId="7C2A9A7F">
+          <wp:inline distT="0" distB="0" distL="0" distR="0">
             <wp:extent cx="5943600" cy="1800225"/>
-            <wp:effectExtent l="0" t="0" r="0" b="9525"/>
-            <wp:docPr id="23" name="Picture 23"/>
+            <wp:effectExtent l="0" t="0" r="0" b="0"/>
+            <wp:docPr id="14" name="Picture 23" descr=""/>
             <wp:cNvGraphicFramePr>
               <a:graphicFrameLocks xmlns:a="http://schemas.openxmlformats.org/drawingml/2006/main" noChangeAspect="1"/>
             </wp:cNvGraphicFramePr>
@@ -2500,20 +2300,13 @@
               <a:graphicData uri="http://schemas.openxmlformats.org/drawingml/2006/picture">
                 <pic:pic xmlns:pic="http://schemas.openxmlformats.org/drawingml/2006/picture">
                   <pic:nvPicPr>
-                    <pic:cNvPr id="0" name="Picture 21"/>
+                    <pic:cNvPr id="14" name="Picture 23" descr=""/>
                     <pic:cNvPicPr>
                       <a:picLocks noChangeAspect="1" noChangeArrowheads="1"/>
                     </pic:cNvPicPr>
                   </pic:nvPicPr>
                   <pic:blipFill>
-                    <a:blip r:embed="rId19">
-                      <a:extLst>
-                        <a:ext uri="{28A0092B-C50C-407E-A947-70E740481C1C}">
-                          <a14:useLocalDpi xmlns:a14="http://schemas.microsoft.com/office/drawing/2010/main" val="0"/>
-                        </a:ext>
-                      </a:extLst>
-                    </a:blip>
-                    <a:srcRect/>
+                    <a:blip r:embed="rId15"/>
                     <a:stretch>
                       <a:fillRect/>
                     </a:stretch>
@@ -2526,10 +2319,6 @@
                     <a:prstGeom prst="rect">
                       <a:avLst/>
                     </a:prstGeom>
-                    <a:noFill/>
-                    <a:ln>
-                      <a:noFill/>
-                    </a:ln>
                   </pic:spPr>
                 </pic:pic>
               </a:graphicData>
@@ -2540,7 +2329,25 @@
     </w:p>
     <w:p>
       <w:pPr>
-        <w:spacing w:after="0" w:line="360" w:lineRule="auto"/>
+        <w:pStyle w:val="Normal"/>
+        <w:spacing w:lineRule="auto" w:line="360" w:before="0" w:after="0"/>
+        <w:rPr>
+          <w:rFonts w:ascii="Times New Roman" w:hAnsi="Times New Roman"/>
+          <w:sz w:val="24"/>
+          <w:szCs w:val="24"/>
+        </w:rPr>
+      </w:pPr>
+      <w:r>
+        <w:rPr/>
+      </w:r>
+      <w:r>
+        <w:br w:type="page"/>
+      </w:r>
+    </w:p>
+    <w:p>
+      <w:pPr>
+        <w:pStyle w:val="Normal"/>
+        <w:spacing w:lineRule="auto" w:line="360" w:before="0" w:after="0"/>
         <w:rPr>
           <w:rFonts w:ascii="Times New Roman" w:hAnsi="Times New Roman"/>
           <w:sz w:val="24"/>
@@ -2587,6 +2394,23 @@
           <w:sz w:val="24"/>
           <w:szCs w:val="24"/>
         </w:rPr>
+        <w:t xml:space="preserve"> и </w:t>
+      </w:r>
+      <w:r>
+        <w:rPr>
+          <w:rFonts w:ascii="Times New Roman" w:hAnsi="Times New Roman"/>
+          <w:sz w:val="24"/>
+          <w:szCs w:val="24"/>
+          <w:lang w:val="en-US"/>
+        </w:rPr>
+        <w:t>git</w:t>
+      </w:r>
+      <w:r>
+        <w:rPr>
+          <w:rFonts w:ascii="Times New Roman" w:hAnsi="Times New Roman"/>
+          <w:sz w:val="24"/>
+          <w:szCs w:val="24"/>
+        </w:rPr>
         <w:t xml:space="preserve"> </w:t>
       </w:r>
       <w:r>
@@ -2594,31 +2418,6 @@
           <w:rFonts w:ascii="Times New Roman" w:hAnsi="Times New Roman"/>
           <w:sz w:val="24"/>
           <w:szCs w:val="24"/>
-        </w:rPr>
-        <w:t xml:space="preserve">и </w:t>
-      </w:r>
-      <w:r>
-        <w:rPr>
-          <w:rFonts w:ascii="Times New Roman" w:hAnsi="Times New Roman"/>
-          <w:sz w:val="24"/>
-          <w:szCs w:val="24"/>
-          <w:lang w:val="en-US"/>
-        </w:rPr>
-        <w:t>git</w:t>
-      </w:r>
-      <w:r>
-        <w:rPr>
-          <w:rFonts w:ascii="Times New Roman" w:hAnsi="Times New Roman"/>
-          <w:sz w:val="24"/>
-          <w:szCs w:val="24"/>
-        </w:rPr>
-        <w:t xml:space="preserve"> </w:t>
-      </w:r>
-      <w:r>
-        <w:rPr>
-          <w:rFonts w:ascii="Times New Roman" w:hAnsi="Times New Roman"/>
-          <w:sz w:val="24"/>
-          <w:szCs w:val="24"/>
           <w:lang w:val="en-US"/>
         </w:rPr>
         <w:t>push</w:t>
@@ -2629,38 +2428,26 @@
           <w:sz w:val="24"/>
           <w:szCs w:val="24"/>
         </w:rPr>
-        <w:t xml:space="preserve"> </w:t>
-      </w:r>
-      <w:r>
-        <w:rPr>
-          <w:rFonts w:ascii="Times New Roman" w:hAnsi="Times New Roman"/>
-          <w:sz w:val="24"/>
-          <w:szCs w:val="24"/>
-        </w:rPr>
-        <w:t>чтобы проверить наличие обновлений в главном репозитории, скачать их себе, а затем, объединив со своими, выгрузить изменения обратно в удалённый репозиторий.</w:t>
-      </w:r>
-    </w:p>
-    <w:p>
-      <w:pPr>
-        <w:spacing w:after="0" w:line="360" w:lineRule="auto"/>
-        <w:rPr>
-          <w:rFonts w:ascii="Times New Roman" w:hAnsi="Times New Roman"/>
-          <w:sz w:val="24"/>
-          <w:szCs w:val="24"/>
-        </w:rPr>
-      </w:pPr>
-      <w:r>
-        <w:rPr>
-          <w:rFonts w:ascii="Times New Roman" w:hAnsi="Times New Roman"/>
-          <w:noProof/>
-          <w:sz w:val="24"/>
-          <w:szCs w:val="24"/>
-        </w:rPr>
+        <w:t xml:space="preserve"> чтобы проверить наличие обновлений в главном репозитории, скачать их себе, а затем, объединив со своими, выгрузить изменения обратно в удалённый репозиторий.</w:t>
+      </w:r>
+    </w:p>
+    <w:p>
+      <w:pPr>
+        <w:pStyle w:val="Normal"/>
+        <w:spacing w:lineRule="auto" w:line="360" w:before="0" w:after="0"/>
+        <w:rPr>
+          <w:rFonts w:ascii="Times New Roman" w:hAnsi="Times New Roman"/>
+          <w:sz w:val="24"/>
+          <w:szCs w:val="24"/>
+        </w:rPr>
+      </w:pPr>
+      <w:r>
+        <w:rPr/>
         <w:drawing>
-          <wp:inline distT="0" distB="0" distL="0" distR="0" wp14:anchorId="62E8FBE5" wp14:editId="48025434">
+          <wp:inline distT="0" distB="0" distL="0" distR="0">
             <wp:extent cx="5934075" cy="2143125"/>
-            <wp:effectExtent l="0" t="0" r="9525" b="9525"/>
-            <wp:docPr id="24" name="Picture 24"/>
+            <wp:effectExtent l="0" t="0" r="0" b="0"/>
+            <wp:docPr id="15" name="Picture 24" descr=""/>
             <wp:cNvGraphicFramePr>
               <a:graphicFrameLocks xmlns:a="http://schemas.openxmlformats.org/drawingml/2006/main" noChangeAspect="1"/>
             </wp:cNvGraphicFramePr>
@@ -2668,20 +2455,13 @@
               <a:graphicData uri="http://schemas.openxmlformats.org/drawingml/2006/picture">
                 <pic:pic xmlns:pic="http://schemas.openxmlformats.org/drawingml/2006/picture">
                   <pic:nvPicPr>
-                    <pic:cNvPr id="0" name="Picture 22"/>
+                    <pic:cNvPr id="15" name="Picture 24" descr=""/>
                     <pic:cNvPicPr>
                       <a:picLocks noChangeAspect="1" noChangeArrowheads="1"/>
                     </pic:cNvPicPr>
                   </pic:nvPicPr>
                   <pic:blipFill>
-                    <a:blip r:embed="rId20">
-                      <a:extLst>
-                        <a:ext uri="{28A0092B-C50C-407E-A947-70E740481C1C}">
-                          <a14:useLocalDpi xmlns:a14="http://schemas.microsoft.com/office/drawing/2010/main" val="0"/>
-                        </a:ext>
-                      </a:extLst>
-                    </a:blip>
-                    <a:srcRect/>
+                    <a:blip r:embed="rId16"/>
                     <a:stretch>
                       <a:fillRect/>
                     </a:stretch>
@@ -2694,10 +2474,6 @@
                     <a:prstGeom prst="rect">
                       <a:avLst/>
                     </a:prstGeom>
-                    <a:noFill/>
-                    <a:ln>
-                      <a:noFill/>
-                    </a:ln>
                   </pic:spPr>
                 </pic:pic>
               </a:graphicData>
@@ -2708,25 +2484,21 @@
     </w:p>
     <w:p>
       <w:pPr>
-        <w:spacing w:after="0" w:line="360" w:lineRule="auto"/>
-        <w:rPr>
-          <w:rFonts w:ascii="Times New Roman" w:hAnsi="Times New Roman"/>
-          <w:sz w:val="24"/>
-          <w:szCs w:val="24"/>
-        </w:rPr>
-      </w:pPr>
-      <w:r>
-        <w:rPr>
-          <w:rFonts w:ascii="Times New Roman" w:hAnsi="Times New Roman"/>
-          <w:noProof/>
-          <w:sz w:val="24"/>
-          <w:szCs w:val="24"/>
-        </w:rPr>
+        <w:pStyle w:val="Normal"/>
+        <w:spacing w:lineRule="auto" w:line="360" w:before="0" w:after="0"/>
+        <w:rPr>
+          <w:rFonts w:ascii="Times New Roman" w:hAnsi="Times New Roman"/>
+          <w:sz w:val="24"/>
+          <w:szCs w:val="24"/>
+        </w:rPr>
+      </w:pPr>
+      <w:r>
+        <w:rPr/>
         <w:drawing>
-          <wp:inline distT="0" distB="0" distL="0" distR="0" wp14:anchorId="333F23C2" wp14:editId="11481432">
+          <wp:inline distT="0" distB="0" distL="0" distR="0">
             <wp:extent cx="5000625" cy="723900"/>
-            <wp:effectExtent l="0" t="0" r="9525" b="0"/>
-            <wp:docPr id="25" name="Picture 25"/>
+            <wp:effectExtent l="0" t="0" r="0" b="0"/>
+            <wp:docPr id="16" name="Picture 25" descr=""/>
             <wp:cNvGraphicFramePr>
               <a:graphicFrameLocks xmlns:a="http://schemas.openxmlformats.org/drawingml/2006/main" noChangeAspect="1"/>
             </wp:cNvGraphicFramePr>
@@ -2734,20 +2506,13 @@
               <a:graphicData uri="http://schemas.openxmlformats.org/drawingml/2006/picture">
                 <pic:pic xmlns:pic="http://schemas.openxmlformats.org/drawingml/2006/picture">
                   <pic:nvPicPr>
-                    <pic:cNvPr id="0" name="Picture 23"/>
+                    <pic:cNvPr id="16" name="Picture 25" descr=""/>
                     <pic:cNvPicPr>
                       <a:picLocks noChangeAspect="1" noChangeArrowheads="1"/>
                     </pic:cNvPicPr>
                   </pic:nvPicPr>
                   <pic:blipFill>
-                    <a:blip r:embed="rId21">
-                      <a:extLst>
-                        <a:ext uri="{28A0092B-C50C-407E-A947-70E740481C1C}">
-                          <a14:useLocalDpi xmlns:a14="http://schemas.microsoft.com/office/drawing/2010/main" val="0"/>
-                        </a:ext>
-                      </a:extLst>
-                    </a:blip>
-                    <a:srcRect/>
+                    <a:blip r:embed="rId17"/>
                     <a:stretch>
                       <a:fillRect/>
                     </a:stretch>
@@ -2760,10 +2525,6 @@
                     <a:prstGeom prst="rect">
                       <a:avLst/>
                     </a:prstGeom>
-                    <a:noFill/>
-                    <a:ln>
-                      <a:noFill/>
-                    </a:ln>
                   </pic:spPr>
                 </pic:pic>
               </a:graphicData>
@@ -2772,169 +2533,228 @@
         </w:drawing>
       </w:r>
     </w:p>
+    <w:p>
+      <w:pPr>
+        <w:pStyle w:val="Normal"/>
+        <w:spacing w:lineRule="auto" w:line="360" w:before="0" w:after="0"/>
+        <w:rPr>
+          <w:rFonts w:ascii="Times new roman" w:hAnsi="Times new roman"/>
+          <w:sz w:val="24"/>
+          <w:szCs w:val="24"/>
+        </w:rPr>
+      </w:pPr>
+      <w:r>
+        <w:rPr>
+          <w:rFonts w:ascii="Times new roman" w:hAnsi="Times new roman"/>
+          <w:sz w:val="24"/>
+          <w:szCs w:val="24"/>
+        </w:rPr>
+      </w:r>
+      <w:r>
+        <w:br w:type="page"/>
+      </w:r>
+    </w:p>
+    <w:p>
+      <w:pPr>
+        <w:pStyle w:val="Normal"/>
+        <w:spacing w:lineRule="auto" w:line="360" w:before="0" w:after="0"/>
+        <w:rPr>
+          <w:rFonts w:ascii="Times new roman" w:hAnsi="Times new roman"/>
+          <w:sz w:val="24"/>
+          <w:szCs w:val="24"/>
+        </w:rPr>
+      </w:pPr>
+      <w:r>
+        <w:rPr>
+          <w:rFonts w:ascii="Times new roman" w:hAnsi="Times new roman"/>
+          <w:sz w:val="24"/>
+          <w:szCs w:val="24"/>
+        </w:rPr>
+        <w:t>11) заменяю текстовые файлы на файлы с лабораторными, создаю коммит, отправляю на главный репозиторий (git add + git commit + git push). Далее делаю pull request к основной ветке.</w:t>
+      </w:r>
+    </w:p>
+    <w:p>
+      <w:pPr>
+        <w:pStyle w:val="Normal"/>
+        <w:spacing w:lineRule="auto" w:line="360" w:before="0" w:after="0"/>
+        <w:rPr>
+          <w:rFonts w:ascii="Times new roman" w:hAnsi="Times new roman"/>
+          <w:sz w:val="24"/>
+          <w:szCs w:val="24"/>
+        </w:rPr>
+      </w:pPr>
+      <w:r>
+        <w:rPr>
+          <w:rFonts w:ascii="Times new roman" w:hAnsi="Times new roman"/>
+          <w:sz w:val="24"/>
+          <w:szCs w:val="24"/>
+        </w:rPr>
+        <w:drawing>
+          <wp:inline distT="0" distB="0" distL="0" distR="0">
+            <wp:extent cx="5910580" cy="3263265"/>
+            <wp:effectExtent l="0" t="0" r="0" b="0"/>
+            <wp:docPr id="17" name="Image3" descr=""/>
+            <wp:cNvGraphicFramePr>
+              <a:graphicFrameLocks xmlns:a="http://schemas.openxmlformats.org/drawingml/2006/main" noChangeAspect="1"/>
+            </wp:cNvGraphicFramePr>
+            <a:graphic xmlns:a="http://schemas.openxmlformats.org/drawingml/2006/main">
+              <a:graphicData uri="http://schemas.openxmlformats.org/drawingml/2006/picture">
+                <pic:pic xmlns:pic="http://schemas.openxmlformats.org/drawingml/2006/picture">
+                  <pic:nvPicPr>
+                    <pic:cNvPr id="17" name="Image3" descr=""/>
+                    <pic:cNvPicPr>
+                      <a:picLocks noChangeAspect="1" noChangeArrowheads="1"/>
+                    </pic:cNvPicPr>
+                  </pic:nvPicPr>
+                  <pic:blipFill>
+                    <a:blip r:embed="rId18"/>
+                    <a:srcRect l="501" t="0" r="0" b="0"/>
+                    <a:stretch>
+                      <a:fillRect/>
+                    </a:stretch>
+                  </pic:blipFill>
+                  <pic:spPr bwMode="auto">
+                    <a:xfrm>
+                      <a:off x="0" y="0"/>
+                      <a:ext cx="5910580" cy="3263265"/>
+                    </a:xfrm>
+                    <a:prstGeom prst="rect">
+                      <a:avLst/>
+                    </a:prstGeom>
+                  </pic:spPr>
+                </pic:pic>
+              </a:graphicData>
+            </a:graphic>
+          </wp:inline>
+        </w:drawing>
+      </w:r>
+      <w:r>
+        <w:rPr>
+          <w:rFonts w:ascii="Times new roman" w:hAnsi="Times new roman"/>
+          <w:sz w:val="24"/>
+          <w:szCs w:val="24"/>
+        </w:rPr>
+        <w:drawing>
+          <wp:inline distT="0" distB="0" distL="0" distR="0">
+            <wp:extent cx="5124450" cy="1905000"/>
+            <wp:effectExtent l="0" t="0" r="0" b="0"/>
+            <wp:docPr id="18" name="Image4" descr=""/>
+            <wp:cNvGraphicFramePr>
+              <a:graphicFrameLocks xmlns:a="http://schemas.openxmlformats.org/drawingml/2006/main" noChangeAspect="1"/>
+            </wp:cNvGraphicFramePr>
+            <a:graphic xmlns:a="http://schemas.openxmlformats.org/drawingml/2006/main">
+              <a:graphicData uri="http://schemas.openxmlformats.org/drawingml/2006/picture">
+                <pic:pic xmlns:pic="http://schemas.openxmlformats.org/drawingml/2006/picture">
+                  <pic:nvPicPr>
+                    <pic:cNvPr id="18" name="Image4" descr=""/>
+                    <pic:cNvPicPr>
+                      <a:picLocks noChangeAspect="1" noChangeArrowheads="1"/>
+                    </pic:cNvPicPr>
+                  </pic:nvPicPr>
+                  <pic:blipFill>
+                    <a:blip r:embed="rId19"/>
+                    <a:stretch>
+                      <a:fillRect/>
+                    </a:stretch>
+                  </pic:blipFill>
+                  <pic:spPr bwMode="auto">
+                    <a:xfrm>
+                      <a:off x="0" y="0"/>
+                      <a:ext cx="5124450" cy="1905000"/>
+                    </a:xfrm>
+                    <a:prstGeom prst="rect">
+                      <a:avLst/>
+                    </a:prstGeom>
+                  </pic:spPr>
+                </pic:pic>
+              </a:graphicData>
+            </a:graphic>
+          </wp:inline>
+        </w:drawing>
+      </w:r>
+    </w:p>
+    <w:p>
+      <w:pPr>
+        <w:pStyle w:val="Normal"/>
+        <w:spacing w:lineRule="auto" w:line="360" w:before="0" w:after="0"/>
+        <w:rPr>
+          <w:rFonts w:ascii="Times new roman" w:hAnsi="Times new roman"/>
+          <w:b/>
+          <w:b/>
+          <w:bCs/>
+          <w:sz w:val="24"/>
+          <w:szCs w:val="24"/>
+        </w:rPr>
+      </w:pPr>
+      <w:r>
+        <w:rPr>
+          <w:rFonts w:ascii="Times new roman" w:hAnsi="Times new roman"/>
+          <w:b/>
+          <w:bCs/>
+          <w:sz w:val="24"/>
+          <w:szCs w:val="24"/>
+        </w:rPr>
+        <w:t xml:space="preserve">Вывод: </w:t>
+      </w:r>
+    </w:p>
+    <w:p>
+      <w:pPr>
+        <w:pStyle w:val="Normal"/>
+        <w:spacing w:lineRule="auto" w:line="360" w:before="0" w:after="0"/>
+        <w:rPr>
+          <w:rFonts w:ascii="Times new roman" w:hAnsi="Times new roman"/>
+          <w:sz w:val="24"/>
+          <w:szCs w:val="24"/>
+        </w:rPr>
+      </w:pPr>
+      <w:r>
+        <w:rPr>
+          <w:rFonts w:ascii="Times new roman" w:hAnsi="Times new roman"/>
+          <w:sz w:val="24"/>
+          <w:szCs w:val="24"/>
+        </w:rPr>
+        <w:tab/>
+        <w:t xml:space="preserve">Очень простой в освоении, но, между тем, не менее полезный инструмент, причём не только для разработчика — существует куча профессий, где пригодилось бы версионирование, как мне кажется. Благодаря этой лабораторной работе я наконец скачал себе Git на компьютер, и научился использовать его базовые возможности: клонирование репозитория на компьютер, добавление файлов в него, создание коммитов и получение данных с главного репозитория. Ещё я научился создавать Pull Request. На первое время </w:t>
+      </w:r>
+    </w:p>
+    <w:p>
+      <w:pPr>
+        <w:pStyle w:val="Normal"/>
+        <w:spacing w:lineRule="auto" w:line="360" w:before="0" w:after="0"/>
+        <w:rPr>
+          <w:rFonts w:ascii="Times new roman" w:hAnsi="Times new roman"/>
+          <w:sz w:val="24"/>
+          <w:szCs w:val="24"/>
+        </w:rPr>
+      </w:pPr>
+      <w:r>
+        <w:rPr>
+          <w:rFonts w:ascii="Times new roman" w:hAnsi="Times new roman"/>
+          <w:sz w:val="24"/>
+          <w:szCs w:val="24"/>
+        </w:rPr>
+        <w:t>этих функций более чем достаточно.</w:t>
+      </w:r>
+    </w:p>
     <w:sectPr>
+      <w:type w:val="nextPage"/>
       <w:pgSz w:w="11906" w:h="16838"/>
-      <w:pgMar w:top="1134" w:right="850" w:bottom="1134" w:left="1701" w:header="708" w:footer="708" w:gutter="0"/>
-      <w:cols w:space="708"/>
-      <w:docGrid w:linePitch="360"/>
+      <w:pgMar w:left="1701" w:right="850" w:gutter="0" w:header="0" w:top="1134" w:footer="0" w:bottom="1134"/>
+      <w:pgNumType w:fmt="decimal"/>
+      <w:formProt w:val="false"/>
+      <w:textDirection w:val="lrTb"/>
+      <w:docGrid w:type="default" w:linePitch="360" w:charSpace="4096"/>
     </w:sectPr>
   </w:body>
 </w:document>
 </file>
 
-<file path=word/endnotes.xml><?xml version="1.0" encoding="utf-8"?>
-<w:endnotes xmlns:wpc="http://schemas.microsoft.com/office/word/2010/wordprocessingCanvas" xmlns:cx="http://schemas.microsoft.com/office/drawing/2014/chartex" xmlns:cx1="http://schemas.microsoft.com/office/drawing/2015/9/8/chartex" xmlns:cx2="http://schemas.microsoft.com/office/drawing/2015/10/21/chartex" xmlns:cx3="http://schemas.microsoft.com/office/drawing/2016/5/9/chartex" xmlns:cx4="http://schemas.microsoft.com/office/drawing/2016/5/10/chartex" xmlns:cx5="http://schemas.microsoft.com/office/drawing/2016/5/11/chartex" xmlns:cx6="http://schemas.microsoft.com/office/drawing/2016/5/12/chartex" xmlns:cx7="http://schemas.microsoft.com/office/drawing/2016/5/13/chartex" xmlns:cx8="http://schemas.microsoft.com/office/drawing/2016/5/14/chartex" xmlns:mc="http://schemas.openxmlformats.org/markup-compatibility/2006" xmlns:aink="http://schemas.microsoft.com/office/drawing/2016/ink" xmlns:am3d="http://schemas.microsoft.com/office/drawing/2017/model3d" xmlns:o="urn:schemas-microsoft-com:office:office" xmlns:r="http://schemas.openxmlformats.org/officeDocument/2006/relationships" xmlns:m="http://schemas.openxmlformats.org/officeDocument/2006/math" xmlns:v="urn:schemas-microsoft-com:vml" xmlns:wp14="http://schemas.microsoft.com/office/word/2010/wordprocessingDrawing" xmlns:wp="http://schemas.openxmlformats.org/drawingml/2006/wordprocessingDrawing" xmlns:w10="urn:schemas-microsoft-com:office:word" xmlns:w="http://schemas.openxmlformats.org/wordprocessingml/2006/main" xmlns:w14="http://schemas.microsoft.com/office/word/2010/wordml" xmlns:w15="http://schemas.microsoft.com/office/word/2012/wordml" xmlns:w16cex="http://schemas.microsoft.com/office/word/2018/wordml/cex" xmlns:w16cid="http://schemas.microsoft.com/office/word/2016/wordml/cid" xmlns:w16="http://schemas.microsoft.com/office/word/2018/wordml" xmlns:w16sdtdh="http://schemas.microsoft.com/office/word/2020/wordml/sdtdatahash" xmlns:w16se="http://schemas.microsoft.com/office/word/2015/wordml/symex" xmlns:wpg="http://schemas.microsoft.com/office/word/2010/wordprocessingGroup" xmlns:wpi="http://schemas.microsoft.com/office/word/2010/wordprocessingInk" xmlns:wne="http://schemas.microsoft.com/office/word/2006/wordml" xmlns:wps="http://schemas.microsoft.com/office/word/2010/wordprocessingShape" mc:Ignorable="w14 w15 w16se w16cid w16 w16cex w16sdtdh wp14">
-  <w:endnote w:type="separator" w:id="-1">
-    <w:p>
-      <w:pPr>
-        <w:spacing w:after="0" w:line="240" w:lineRule="auto"/>
-      </w:pPr>
-      <w:r>
-        <w:separator/>
-      </w:r>
-    </w:p>
-  </w:endnote>
-  <w:endnote w:type="continuationSeparator" w:id="0">
-    <w:p>
-      <w:pPr>
-        <w:spacing w:after="0" w:line="240" w:lineRule="auto"/>
-      </w:pPr>
-      <w:r>
-        <w:continuationSeparator/>
-      </w:r>
-    </w:p>
-  </w:endnote>
-</w:endnotes>
-</file>
-
-<file path=word/footnotes.xml><?xml version="1.0" encoding="utf-8"?>
-<w:footnotes xmlns:wpc="http://schemas.microsoft.com/office/word/2010/wordprocessingCanvas" xmlns:cx="http://schemas.microsoft.com/office/drawing/2014/chartex" xmlns:cx1="http://schemas.microsoft.com/office/drawing/2015/9/8/chartex" xmlns:cx2="http://schemas.microsoft.com/office/drawing/2015/10/21/chartex" xmlns:cx3="http://schemas.microsoft.com/office/drawing/2016/5/9/chartex" xmlns:cx4="http://schemas.microsoft.com/office/drawing/2016/5/10/chartex" xmlns:cx5="http://schemas.microsoft.com/office/drawing/2016/5/11/chartex" xmlns:cx6="http://schemas.microsoft.com/office/drawing/2016/5/12/chartex" xmlns:cx7="http://schemas.microsoft.com/office/drawing/2016/5/13/chartex" xmlns:cx8="http://schemas.microsoft.com/office/drawing/2016/5/14/chartex" xmlns:mc="http://schemas.openxmlformats.org/markup-compatibility/2006" xmlns:aink="http://schemas.microsoft.com/office/drawing/2016/ink" xmlns:am3d="http://schemas.microsoft.com/office/drawing/2017/model3d" xmlns:o="urn:schemas-microsoft-com:office:office" xmlns:r="http://schemas.openxmlformats.org/officeDocument/2006/relationships" xmlns:m="http://schemas.openxmlformats.org/officeDocument/2006/math" xmlns:v="urn:schemas-microsoft-com:vml" xmlns:wp14="http://schemas.microsoft.com/office/word/2010/wordprocessingDrawing" xmlns:wp="http://schemas.openxmlformats.org/drawingml/2006/wordprocessingDrawing" xmlns:w10="urn:schemas-microsoft-com:office:word" xmlns:w="http://schemas.openxmlformats.org/wordprocessingml/2006/main" xmlns:w14="http://schemas.microsoft.com/office/word/2010/wordml" xmlns:w15="http://schemas.microsoft.com/office/word/2012/wordml" xmlns:w16cex="http://schemas.microsoft.com/office/word/2018/wordml/cex" xmlns:w16cid="http://schemas.microsoft.com/office/word/2016/wordml/cid" xmlns:w16="http://schemas.microsoft.com/office/word/2018/wordml" xmlns:w16sdtdh="http://schemas.microsoft.com/office/word/2020/wordml/sdtdatahash" xmlns:w16se="http://schemas.microsoft.com/office/word/2015/wordml/symex" xmlns:wpg="http://schemas.microsoft.com/office/word/2010/wordprocessingGroup" xmlns:wpi="http://schemas.microsoft.com/office/word/2010/wordprocessingInk" xmlns:wne="http://schemas.microsoft.com/office/word/2006/wordml" xmlns:wps="http://schemas.microsoft.com/office/word/2010/wordprocessingShape" mc:Ignorable="w14 w15 w16se w16cid w16 w16cex w16sdtdh wp14">
-  <w:footnote w:type="separator" w:id="-1">
-    <w:p>
-      <w:pPr>
-        <w:spacing w:after="0" w:line="240" w:lineRule="auto"/>
-      </w:pPr>
-      <w:r>
-        <w:separator/>
-      </w:r>
-    </w:p>
-  </w:footnote>
-  <w:footnote w:type="continuationSeparator" w:id="0">
-    <w:p>
-      <w:pPr>
-        <w:spacing w:after="0" w:line="240" w:lineRule="auto"/>
-      </w:pPr>
-      <w:r>
-        <w:continuationSeparator/>
-      </w:r>
-    </w:p>
-  </w:footnote>
-</w:footnotes>
-</file>
-
-<file path=word/numbering.xml><?xml version="1.0" encoding="utf-8"?>
-<w:numbering xmlns:wpc="http://schemas.microsoft.com/office/word/2010/wordprocessingCanvas" xmlns:cx="http://schemas.microsoft.com/office/drawing/2014/chartex" xmlns:cx1="http://schemas.microsoft.com/office/drawing/2015/9/8/chartex" xmlns:cx2="http://schemas.microsoft.com/office/drawing/2015/10/21/chartex" xmlns:cx3="http://schemas.microsoft.com/office/drawing/2016/5/9/chartex" xmlns:cx4="http://schemas.microsoft.com/office/drawing/2016/5/10/chartex" xmlns:cx5="http://schemas.microsoft.com/office/drawing/2016/5/11/chartex" xmlns:cx6="http://schemas.microsoft.com/office/drawing/2016/5/12/chartex" xmlns:cx7="http://schemas.microsoft.com/office/drawing/2016/5/13/chartex" xmlns:cx8="http://schemas.microsoft.com/office/drawing/2016/5/14/chartex" xmlns:mc="http://schemas.openxmlformats.org/markup-compatibility/2006" xmlns:aink="http://schemas.microsoft.com/office/drawing/2016/ink" xmlns:am3d="http://schemas.microsoft.com/office/drawing/2017/model3d" xmlns:o="urn:schemas-microsoft-com:office:office" xmlns:r="http://schemas.openxmlformats.org/officeDocument/2006/relationships" xmlns:m="http://schemas.openxmlformats.org/officeDocument/2006/math" xmlns:v="urn:schemas-microsoft-com:vml" xmlns:wp14="http://schemas.microsoft.com/office/word/2010/wordprocessingDrawing" xmlns:wp="http://schemas.openxmlformats.org/drawingml/2006/wordprocessingDrawing" xmlns:w10="urn:schemas-microsoft-com:office:word" xmlns:w="http://schemas.openxmlformats.org/wordprocessingml/2006/main" xmlns:w14="http://schemas.microsoft.com/office/word/2010/wordml" xmlns:w15="http://schemas.microsoft.com/office/word/2012/wordml" xmlns:w16cex="http://schemas.microsoft.com/office/word/2018/wordml/cex" xmlns:w16cid="http://schemas.microsoft.com/office/word/2016/wordml/cid" xmlns:w16="http://schemas.microsoft.com/office/word/2018/wordml" xmlns:w16sdtdh="http://schemas.microsoft.com/office/word/2020/wordml/sdtdatahash" xmlns:w16se="http://schemas.microsoft.com/office/word/2015/wordml/symex" xmlns:wpg="http://schemas.microsoft.com/office/word/2010/wordprocessingGroup" xmlns:wpi="http://schemas.microsoft.com/office/word/2010/wordprocessingInk" xmlns:wne="http://schemas.microsoft.com/office/word/2006/wordml" xmlns:wps="http://schemas.microsoft.com/office/word/2010/wordprocessingShape" mc:Ignorable="w14 w15 w16se w16cid w16 w16cex w16sdtdh wp14">
-  <w:abstractNum w:abstractNumId="0" w15:restartNumberingAfterBreak="0">
-    <w:nsid w:val="059A0B8C"/>
-    <w:multiLevelType w:val="hybridMultilevel"/>
-    <w:tmpl w:val="3CCE1858"/>
-    <w:lvl w:ilvl="0" w:tplc="04190011">
-      <w:start w:val="1"/>
-      <w:numFmt w:val="decimal"/>
-      <w:lvlText w:val="%1)"/>
-      <w:lvlJc w:val="left"/>
-      <w:pPr>
-        <w:ind w:left="720" w:hanging="360"/>
-      </w:pPr>
-      <w:rPr>
-        <w:rFonts w:hint="default"/>
-      </w:rPr>
-    </w:lvl>
-    <w:lvl w:ilvl="1" w:tplc="04190019" w:tentative="1">
-      <w:start w:val="1"/>
-      <w:numFmt w:val="lowerLetter"/>
-      <w:lvlText w:val="%2."/>
-      <w:lvlJc w:val="left"/>
-      <w:pPr>
-        <w:ind w:left="1440" w:hanging="360"/>
-      </w:pPr>
-    </w:lvl>
-    <w:lvl w:ilvl="2" w:tplc="0419001B" w:tentative="1">
-      <w:start w:val="1"/>
-      <w:numFmt w:val="lowerRoman"/>
-      <w:lvlText w:val="%3."/>
-      <w:lvlJc w:val="right"/>
-      <w:pPr>
-        <w:ind w:left="2160" w:hanging="180"/>
-      </w:pPr>
-    </w:lvl>
-    <w:lvl w:ilvl="3" w:tplc="0419000F" w:tentative="1">
-      <w:start w:val="1"/>
-      <w:numFmt w:val="decimal"/>
-      <w:lvlText w:val="%4."/>
-      <w:lvlJc w:val="left"/>
-      <w:pPr>
-        <w:ind w:left="2880" w:hanging="360"/>
-      </w:pPr>
-    </w:lvl>
-    <w:lvl w:ilvl="4" w:tplc="04190019" w:tentative="1">
-      <w:start w:val="1"/>
-      <w:numFmt w:val="lowerLetter"/>
-      <w:lvlText w:val="%5."/>
-      <w:lvlJc w:val="left"/>
-      <w:pPr>
-        <w:ind w:left="3600" w:hanging="360"/>
-      </w:pPr>
-    </w:lvl>
-    <w:lvl w:ilvl="5" w:tplc="0419001B" w:tentative="1">
-      <w:start w:val="1"/>
-      <w:numFmt w:val="lowerRoman"/>
-      <w:lvlText w:val="%6."/>
-      <w:lvlJc w:val="right"/>
-      <w:pPr>
-        <w:ind w:left="4320" w:hanging="180"/>
-      </w:pPr>
-    </w:lvl>
-    <w:lvl w:ilvl="6" w:tplc="0419000F" w:tentative="1">
-      <w:start w:val="1"/>
-      <w:numFmt w:val="decimal"/>
-      <w:lvlText w:val="%7."/>
-      <w:lvlJc w:val="left"/>
-      <w:pPr>
-        <w:ind w:left="5040" w:hanging="360"/>
-      </w:pPr>
-    </w:lvl>
-    <w:lvl w:ilvl="7" w:tplc="04190019" w:tentative="1">
-      <w:start w:val="1"/>
-      <w:numFmt w:val="lowerLetter"/>
-      <w:lvlText w:val="%8."/>
-      <w:lvlJc w:val="left"/>
-      <w:pPr>
-        <w:ind w:left="5760" w:hanging="360"/>
-      </w:pPr>
-    </w:lvl>
-    <w:lvl w:ilvl="8" w:tplc="0419001B" w:tentative="1">
-      <w:start w:val="1"/>
-      <w:numFmt w:val="lowerRoman"/>
-      <w:lvlText w:val="%9."/>
-      <w:lvlJc w:val="right"/>
-      <w:pPr>
-        <w:ind w:left="6480" w:hanging="180"/>
-      </w:pPr>
-    </w:lvl>
-  </w:abstractNum>
-  <w:num w:numId="1">
-    <w:abstractNumId w:val="0"/>
-  </w:num>
-</w:numbering>
-</file>
-
 <file path=word/styles.xml><?xml version="1.0" encoding="utf-8"?>
-<w:styles xmlns:mc="http://schemas.openxmlformats.org/markup-compatibility/2006" xmlns:r="http://schemas.openxmlformats.org/officeDocument/2006/relationships" xmlns:w="http://schemas.openxmlformats.org/wordprocessingml/2006/main" xmlns:w14="http://schemas.microsoft.com/office/word/2010/wordml" xmlns:w15="http://schemas.microsoft.com/office/word/2012/wordml" xmlns:w16cex="http://schemas.microsoft.com/office/word/2018/wordml/cex" xmlns:w16cid="http://schemas.microsoft.com/office/word/2016/wordml/cid" xmlns:w16="http://schemas.microsoft.com/office/word/2018/wordml" xmlns:w16sdtdh="http://schemas.microsoft.com/office/word/2020/wordml/sdtdatahash" xmlns:w16se="http://schemas.microsoft.com/office/word/2015/wordml/symex" mc:Ignorable="w14 w15 w16se w16cid w16 w16cex w16sdtdh">
+<w:styles xmlns:w="http://schemas.openxmlformats.org/wordprocessingml/2006/main" xmlns:w14="http://schemas.microsoft.com/office/word/2010/wordml" xmlns:mc="http://schemas.openxmlformats.org/markup-compatibility/2006" mc:Ignorable="w14">
   <w:docDefaults>
     <w:rPrDefault>
       <w:rPr>
-        <w:rFonts w:asciiTheme="minorHAnsi" w:eastAsiaTheme="minorHAnsi" w:hAnsiTheme="minorHAnsi" w:cstheme="minorBidi"/>
+        <w:rFonts w:ascii="Calibri" w:hAnsi="Calibri" w:eastAsia="Calibri" w:cs="" w:asciiTheme="minorHAnsi" w:cstheme="minorBidi" w:eastAsiaTheme="minorHAnsi" w:hAnsiTheme="minorHAnsi"/>
         <w:sz w:val="22"/>
         <w:szCs w:val="22"/>
         <w:lang w:val="ru-RU" w:eastAsia="en-US" w:bidi="ar-SA"/>
@@ -2942,21 +2762,21 @@
     </w:rPrDefault>
     <w:pPrDefault>
       <w:pPr>
-        <w:spacing w:after="160" w:line="259" w:lineRule="auto"/>
+        <w:suppressAutoHyphens w:val="true"/>
       </w:pPr>
     </w:pPrDefault>
   </w:docDefaults>
   <w:latentStyles w:defLockedState="0" w:defUIPriority="99" w:defSemiHidden="0" w:defUnhideWhenUsed="0" w:defQFormat="0" w:count="376">
     <w:lsdException w:name="Normal" w:uiPriority="0" w:qFormat="1"/>
     <w:lsdException w:name="heading 1" w:uiPriority="9" w:qFormat="1"/>
-    <w:lsdException w:name="heading 2" w:semiHidden="1" w:uiPriority="9" w:unhideWhenUsed="1" w:qFormat="1"/>
-    <w:lsdException w:name="heading 3" w:semiHidden="1" w:uiPriority="9" w:unhideWhenUsed="1" w:qFormat="1"/>
-    <w:lsdException w:name="heading 4" w:semiHidden="1" w:uiPriority="9" w:unhideWhenUsed="1" w:qFormat="1"/>
-    <w:lsdException w:name="heading 5" w:semiHidden="1" w:uiPriority="9" w:unhideWhenUsed="1" w:qFormat="1"/>
-    <w:lsdException w:name="heading 6" w:semiHidden="1" w:uiPriority="9" w:unhideWhenUsed="1" w:qFormat="1"/>
-    <w:lsdException w:name="heading 7" w:semiHidden="1" w:uiPriority="9" w:unhideWhenUsed="1" w:qFormat="1"/>
-    <w:lsdException w:name="heading 8" w:semiHidden="1" w:uiPriority="9" w:unhideWhenUsed="1" w:qFormat="1"/>
-    <w:lsdException w:name="heading 9" w:semiHidden="1" w:uiPriority="9" w:unhideWhenUsed="1" w:qFormat="1"/>
+    <w:lsdException w:name="heading 2" w:uiPriority="9" w:semiHidden="1" w:unhideWhenUsed="1" w:qFormat="1"/>
+    <w:lsdException w:name="heading 3" w:uiPriority="9" w:semiHidden="1" w:unhideWhenUsed="1" w:qFormat="1"/>
+    <w:lsdException w:name="heading 4" w:uiPriority="9" w:semiHidden="1" w:unhideWhenUsed="1" w:qFormat="1"/>
+    <w:lsdException w:name="heading 5" w:uiPriority="9" w:semiHidden="1" w:unhideWhenUsed="1" w:qFormat="1"/>
+    <w:lsdException w:name="heading 6" w:uiPriority="9" w:semiHidden="1" w:unhideWhenUsed="1" w:qFormat="1"/>
+    <w:lsdException w:name="heading 7" w:uiPriority="9" w:semiHidden="1" w:unhideWhenUsed="1" w:qFormat="1"/>
+    <w:lsdException w:name="heading 8" w:uiPriority="9" w:semiHidden="1" w:unhideWhenUsed="1" w:qFormat="1"/>
+    <w:lsdException w:name="heading 9" w:uiPriority="9" w:semiHidden="1" w:unhideWhenUsed="1" w:qFormat="1"/>
     <w:lsdException w:name="index 1" w:semiHidden="1" w:unhideWhenUsed="1"/>
     <w:lsdException w:name="index 2" w:semiHidden="1" w:unhideWhenUsed="1"/>
     <w:lsdException w:name="index 3" w:semiHidden="1" w:unhideWhenUsed="1"/>
@@ -2966,22 +2786,22 @@
     <w:lsdException w:name="index 7" w:semiHidden="1" w:unhideWhenUsed="1"/>
     <w:lsdException w:name="index 8" w:semiHidden="1" w:unhideWhenUsed="1"/>
     <w:lsdException w:name="index 9" w:semiHidden="1" w:unhideWhenUsed="1"/>
-    <w:lsdException w:name="toc 1" w:semiHidden="1" w:uiPriority="39" w:unhideWhenUsed="1"/>
-    <w:lsdException w:name="toc 2" w:semiHidden="1" w:uiPriority="39" w:unhideWhenUsed="1"/>
-    <w:lsdException w:name="toc 3" w:semiHidden="1" w:uiPriority="39" w:unhideWhenUsed="1"/>
-    <w:lsdException w:name="toc 4" w:semiHidden="1" w:uiPriority="39" w:unhideWhenUsed="1"/>
-    <w:lsdException w:name="toc 5" w:semiHidden="1" w:uiPriority="39" w:unhideWhenUsed="1"/>
-    <w:lsdException w:name="toc 6" w:semiHidden="1" w:uiPriority="39" w:unhideWhenUsed="1"/>
-    <w:lsdException w:name="toc 7" w:semiHidden="1" w:uiPriority="39" w:unhideWhenUsed="1"/>
-    <w:lsdException w:name="toc 8" w:semiHidden="1" w:uiPriority="39" w:unhideWhenUsed="1"/>
-    <w:lsdException w:name="toc 9" w:semiHidden="1" w:uiPriority="39" w:unhideWhenUsed="1"/>
+    <w:lsdException w:name="toc 1" w:uiPriority="39" w:semiHidden="1" w:unhideWhenUsed="1"/>
+    <w:lsdException w:name="toc 2" w:uiPriority="39" w:semiHidden="1" w:unhideWhenUsed="1"/>
+    <w:lsdException w:name="toc 3" w:uiPriority="39" w:semiHidden="1" w:unhideWhenUsed="1"/>
+    <w:lsdException w:name="toc 4" w:uiPriority="39" w:semiHidden="1" w:unhideWhenUsed="1"/>
+    <w:lsdException w:name="toc 5" w:uiPriority="39" w:semiHidden="1" w:unhideWhenUsed="1"/>
+    <w:lsdException w:name="toc 6" w:uiPriority="39" w:semiHidden="1" w:unhideWhenUsed="1"/>
+    <w:lsdException w:name="toc 7" w:uiPriority="39" w:semiHidden="1" w:unhideWhenUsed="1"/>
+    <w:lsdException w:name="toc 8" w:uiPriority="39" w:semiHidden="1" w:unhideWhenUsed="1"/>
+    <w:lsdException w:name="toc 9" w:uiPriority="39" w:semiHidden="1" w:unhideWhenUsed="1"/>
     <w:lsdException w:name="Normal Indent" w:semiHidden="1" w:unhideWhenUsed="1"/>
     <w:lsdException w:name="footnote text" w:semiHidden="1" w:unhideWhenUsed="1"/>
     <w:lsdException w:name="annotation text" w:semiHidden="1" w:unhideWhenUsed="1"/>
     <w:lsdException w:name="header" w:semiHidden="1" w:unhideWhenUsed="1"/>
     <w:lsdException w:name="footer" w:semiHidden="1" w:unhideWhenUsed="1"/>
     <w:lsdException w:name="index heading" w:semiHidden="1" w:unhideWhenUsed="1"/>
-    <w:lsdException w:name="caption" w:semiHidden="1" w:uiPriority="35" w:unhideWhenUsed="1" w:qFormat="1"/>
+    <w:lsdException w:name="caption" w:uiPriority="35" w:semiHidden="1" w:unhideWhenUsed="1" w:qFormat="1"/>
     <w:lsdException w:name="table of figures" w:semiHidden="1" w:unhideWhenUsed="1"/>
     <w:lsdException w:name="envelope address" w:semiHidden="1" w:unhideWhenUsed="1"/>
     <w:lsdException w:name="envelope return" w:semiHidden="1" w:unhideWhenUsed="1"/>
@@ -3012,7 +2832,7 @@
     <w:lsdException w:name="Title" w:uiPriority="10" w:qFormat="1"/>
     <w:lsdException w:name="Closing" w:semiHidden="1" w:unhideWhenUsed="1"/>
     <w:lsdException w:name="Signature" w:semiHidden="1" w:unhideWhenUsed="1"/>
-    <w:lsdException w:name="Default Paragraph Font" w:semiHidden="1" w:uiPriority="1" w:unhideWhenUsed="1"/>
+    <w:lsdException w:name="Default Paragraph Font" w:uiPriority="1" w:semiHidden="1" w:unhideWhenUsed="1"/>
     <w:lsdException w:name="Body Text" w:semiHidden="1" w:unhideWhenUsed="1"/>
     <w:lsdException w:name="Body Text Indent" w:semiHidden="1" w:unhideWhenUsed="1"/>
     <w:lsdException w:name="List Continue" w:semiHidden="1" w:unhideWhenUsed="1"/>
@@ -3212,8 +3032,8 @@
     <w:lsdException w:name="Subtle Reference" w:uiPriority="31" w:qFormat="1"/>
     <w:lsdException w:name="Intense Reference" w:uiPriority="32" w:qFormat="1"/>
     <w:lsdException w:name="Book Title" w:uiPriority="33" w:qFormat="1"/>
-    <w:lsdException w:name="Bibliography" w:semiHidden="1" w:uiPriority="37" w:unhideWhenUsed="1"/>
-    <w:lsdException w:name="TOC Heading" w:semiHidden="1" w:uiPriority="39" w:unhideWhenUsed="1" w:qFormat="1"/>
+    <w:lsdException w:name="Bibliography" w:uiPriority="37" w:semiHidden="1" w:unhideWhenUsed="1"/>
+    <w:lsdException w:name="TOC Heading" w:uiPriority="39" w:semiHidden="1" w:unhideWhenUsed="1" w:qFormat="1"/>
     <w:lsdException w:name="Plain Table 1" w:uiPriority="41"/>
     <w:lsdException w:name="Plain Table 2" w:uiPriority="42"/>
     <w:lsdException w:name="Plain Table 3" w:uiPriority="43"/>
@@ -3324,23 +3144,197 @@
     <w:lsdException w:name="Unresolved Mention" w:semiHidden="1" w:unhideWhenUsed="1"/>
     <w:lsdException w:name="Smart Link" w:semiHidden="1" w:unhideWhenUsed="1"/>
   </w:latentStyles>
-  <w:style w:type="paragraph" w:default="1" w:styleId="Normal">
+  <w:style w:type="paragraph" w:styleId="Normal" w:default="1">
     <w:name w:val="Normal"/>
     <w:qFormat/>
-    <w:rsid w:val="00241D09"/>
+    <w:rsid w:val="00241d09"/>
     <w:pPr>
-      <w:spacing w:after="200" w:line="276" w:lineRule="auto"/>
+      <w:widowControl/>
+      <w:bidi w:val="0"/>
+      <w:spacing w:lineRule="auto" w:line="276" w:before="0" w:after="200"/>
+      <w:jc w:val="left"/>
     </w:pPr>
     <w:rPr>
-      <w:rFonts w:eastAsiaTheme="minorEastAsia"/>
-      <w:lang w:eastAsia="ru-RU"/>
+      <w:rFonts w:eastAsia="" w:eastAsiaTheme="minorEastAsia" w:ascii="Calibri" w:hAnsi="Calibri" w:cs=""/>
+      <w:color w:val="auto"/>
+      <w:kern w:val="0"/>
+      <w:sz w:val="22"/>
+      <w:szCs w:val="22"/>
+      <w:lang w:eastAsia="ru-RU" w:val="ru-RU" w:bidi="ar-SA"/>
     </w:rPr>
   </w:style>
-  <w:style w:type="character" w:default="1" w:styleId="DefaultParagraphFont">
+  <w:style w:type="character" w:styleId="DefaultParagraphFont" w:default="1">
     <w:name w:val="Default Paragraph Font"/>
     <w:uiPriority w:val="1"/>
     <w:semiHidden/>
     <w:unhideWhenUsed/>
+    <w:qFormat/>
+    <w:rPr/>
+  </w:style>
+  <w:style w:type="character" w:styleId="HeaderChar" w:customStyle="1">
+    <w:name w:val="Header Char"/>
+    <w:basedOn w:val="DefaultParagraphFont"/>
+    <w:link w:val="Header"/>
+    <w:uiPriority w:val="99"/>
+    <w:qFormat/>
+    <w:rsid w:val="00671486"/>
+    <w:rPr>
+      <w:rFonts w:eastAsia="" w:eastAsiaTheme="minorEastAsia"/>
+      <w:lang w:eastAsia="ru-RU"/>
+    </w:rPr>
+  </w:style>
+  <w:style w:type="character" w:styleId="FooterChar" w:customStyle="1">
+    <w:name w:val="Footer Char"/>
+    <w:basedOn w:val="DefaultParagraphFont"/>
+    <w:link w:val="Footer"/>
+    <w:uiPriority w:val="99"/>
+    <w:qFormat/>
+    <w:rsid w:val="00671486"/>
+    <w:rPr>
+      <w:rFonts w:eastAsia="" w:eastAsiaTheme="minorEastAsia"/>
+      <w:lang w:eastAsia="ru-RU"/>
+    </w:rPr>
+  </w:style>
+  <w:style w:type="paragraph" w:styleId="Heading">
+    <w:name w:val="Heading"/>
+    <w:basedOn w:val="Normal"/>
+    <w:next w:val="TextBody"/>
+    <w:qFormat/>
+    <w:pPr>
+      <w:keepNext w:val="true"/>
+      <w:spacing w:before="240" w:after="120"/>
+    </w:pPr>
+    <w:rPr>
+      <w:rFonts w:ascii="Liberation Sans" w:hAnsi="Liberation Sans" w:eastAsia="Noto Sans CJK SC" w:cs="Lohit Devanagari"/>
+      <w:sz w:val="28"/>
+      <w:szCs w:val="28"/>
+    </w:rPr>
+  </w:style>
+  <w:style w:type="paragraph" w:styleId="TextBody" w:customStyle="1">
+    <w:name w:val="Body Text"/>
+    <w:basedOn w:val="Normal"/>
+    <w:uiPriority w:val="99"/>
+    <w:rsid w:val="00241d09"/>
+    <w:pPr>
+      <w:suppressAutoHyphens w:val="true"/>
+      <w:spacing w:lineRule="auto" w:line="288" w:before="0" w:after="140"/>
+    </w:pPr>
+    <w:rPr>
+      <w:rFonts w:ascii="Calibri" w:hAnsi="Calibri" w:eastAsia="Calibri" w:cs="Times New Roman"/>
+      <w:lang w:eastAsia="en-US"/>
+    </w:rPr>
+  </w:style>
+  <w:style w:type="paragraph" w:styleId="List">
+    <w:name w:val="List"/>
+    <w:basedOn w:val="TextBody"/>
+    <w:pPr/>
+    <w:rPr>
+      <w:rFonts w:cs="Lohit Devanagari"/>
+    </w:rPr>
+  </w:style>
+  <w:style w:type="paragraph" w:styleId="Caption">
+    <w:name w:val="Caption"/>
+    <w:basedOn w:val="Normal"/>
+    <w:qFormat/>
+    <w:pPr>
+      <w:suppressLineNumbers/>
+      <w:spacing w:before="120" w:after="120"/>
+    </w:pPr>
+    <w:rPr>
+      <w:rFonts w:cs="Lohit Devanagari"/>
+      <w:i/>
+      <w:iCs/>
+      <w:sz w:val="24"/>
+      <w:szCs w:val="24"/>
+    </w:rPr>
+  </w:style>
+  <w:style w:type="paragraph" w:styleId="Index">
+    <w:name w:val="Index"/>
+    <w:basedOn w:val="Normal"/>
+    <w:qFormat/>
+    <w:pPr>
+      <w:suppressLineNumbers/>
+    </w:pPr>
+    <w:rPr>
+      <w:rFonts w:cs="Lohit Devanagari"/>
+    </w:rPr>
+  </w:style>
+  <w:style w:type="paragraph" w:styleId="NormalWeb">
+    <w:name w:val="Normal (Web)"/>
+    <w:basedOn w:val="Normal"/>
+    <w:uiPriority w:val="99"/>
+    <w:unhideWhenUsed/>
+    <w:qFormat/>
+    <w:rsid w:val="00241d09"/>
+    <w:pPr>
+      <w:spacing w:lineRule="auto" w:line="240" w:beforeAutospacing="1" w:after="119"/>
+    </w:pPr>
+    <w:rPr>
+      <w:rFonts w:ascii="Times New Roman" w:hAnsi="Times New Roman" w:eastAsia="Times New Roman" w:cs="Times New Roman"/>
+      <w:sz w:val="24"/>
+      <w:szCs w:val="24"/>
+    </w:rPr>
+  </w:style>
+  <w:style w:type="paragraph" w:styleId="HeaderandFooter">
+    <w:name w:val="Header and Footer"/>
+    <w:basedOn w:val="Normal"/>
+    <w:qFormat/>
+    <w:pPr/>
+    <w:rPr/>
+  </w:style>
+  <w:style w:type="paragraph" w:styleId="Header">
+    <w:name w:val="Header"/>
+    <w:basedOn w:val="Normal"/>
+    <w:link w:val="HeaderChar"/>
+    <w:uiPriority w:val="99"/>
+    <w:unhideWhenUsed/>
+    <w:rsid w:val="00671486"/>
+    <w:pPr>
+      <w:tabs>
+        <w:tab w:val="clear" w:pos="708"/>
+        <w:tab w:val="center" w:pos="4677" w:leader="none"/>
+        <w:tab w:val="right" w:pos="9355" w:leader="none"/>
+      </w:tabs>
+      <w:spacing w:lineRule="auto" w:line="240" w:before="0" w:after="0"/>
+    </w:pPr>
+    <w:rPr/>
+  </w:style>
+  <w:style w:type="paragraph" w:styleId="Footer">
+    <w:name w:val="Footer"/>
+    <w:basedOn w:val="Normal"/>
+    <w:link w:val="FooterChar"/>
+    <w:uiPriority w:val="99"/>
+    <w:unhideWhenUsed/>
+    <w:rsid w:val="00671486"/>
+    <w:pPr>
+      <w:tabs>
+        <w:tab w:val="clear" w:pos="708"/>
+        <w:tab w:val="center" w:pos="4677" w:leader="none"/>
+        <w:tab w:val="right" w:pos="9355" w:leader="none"/>
+      </w:tabs>
+      <w:spacing w:lineRule="auto" w:line="240" w:before="0" w:after="0"/>
+    </w:pPr>
+    <w:rPr/>
+  </w:style>
+  <w:style w:type="paragraph" w:styleId="ListParagraph">
+    <w:name w:val="List Paragraph"/>
+    <w:basedOn w:val="Normal"/>
+    <w:uiPriority w:val="34"/>
+    <w:qFormat/>
+    <w:rsid w:val="00a80313"/>
+    <w:pPr>
+      <w:spacing w:before="0" w:after="200"/>
+      <w:ind w:left="720" w:hanging="0"/>
+      <w:contextualSpacing/>
+    </w:pPr>
+    <w:rPr/>
+  </w:style>
+  <w:style w:type="numbering" w:styleId="NoList" w:default="1">
+    <w:name w:val="No List"/>
+    <w:uiPriority w:val="99"/>
+    <w:semiHidden/>
+    <w:unhideWhenUsed/>
+    <w:qFormat/>
   </w:style>
   <w:style w:type="table" w:default="1" w:styleId="TableNormal">
     <w:name w:val="Normal Table"/>
@@ -3348,7 +3342,6 @@
     <w:semiHidden/>
     <w:unhideWhenUsed/>
     <w:tblPr>
-      <w:tblInd w:w="0" w:type="dxa"/>
       <w:tblCellMar>
         <w:top w:w="0" w:type="dxa"/>
         <w:left w:w="108" w:type="dxa"/>
@@ -3356,104 +3349,6 @@
         <w:right w:w="108" w:type="dxa"/>
       </w:tblCellMar>
     </w:tblPr>
-  </w:style>
-  <w:style w:type="numbering" w:default="1" w:styleId="NoList">
-    <w:name w:val="No List"/>
-    <w:uiPriority w:val="99"/>
-    <w:semiHidden/>
-    <w:unhideWhenUsed/>
-  </w:style>
-  <w:style w:type="paragraph" w:styleId="NormalWeb">
-    <w:name w:val="Normal (Web)"/>
-    <w:basedOn w:val="Normal"/>
-    <w:uiPriority w:val="99"/>
-    <w:unhideWhenUsed/>
-    <w:rsid w:val="00241D09"/>
-    <w:pPr>
-      <w:spacing w:before="100" w:beforeAutospacing="1" w:after="119" w:line="240" w:lineRule="auto"/>
-    </w:pPr>
-    <w:rPr>
-      <w:rFonts w:ascii="Times New Roman" w:eastAsia="Times New Roman" w:hAnsi="Times New Roman" w:cs="Times New Roman"/>
-      <w:sz w:val="24"/>
-      <w:szCs w:val="24"/>
-    </w:rPr>
-  </w:style>
-  <w:style w:type="paragraph" w:customStyle="1" w:styleId="TextBody">
-    <w:name w:val="Text Body"/>
-    <w:basedOn w:val="Normal"/>
-    <w:uiPriority w:val="99"/>
-    <w:rsid w:val="00241D09"/>
-    <w:pPr>
-      <w:suppressAutoHyphens/>
-      <w:spacing w:after="140" w:line="288" w:lineRule="auto"/>
-    </w:pPr>
-    <w:rPr>
-      <w:rFonts w:ascii="Calibri" w:eastAsia="Calibri" w:hAnsi="Calibri" w:cs="Times New Roman"/>
-      <w:lang w:eastAsia="en-US"/>
-    </w:rPr>
-  </w:style>
-  <w:style w:type="paragraph" w:styleId="Header">
-    <w:name w:val="header"/>
-    <w:basedOn w:val="Normal"/>
-    <w:link w:val="HeaderChar"/>
-    <w:uiPriority w:val="99"/>
-    <w:unhideWhenUsed/>
-    <w:rsid w:val="00671486"/>
-    <w:pPr>
-      <w:tabs>
-        <w:tab w:val="center" w:pos="4677"/>
-        <w:tab w:val="right" w:pos="9355"/>
-      </w:tabs>
-      <w:spacing w:after="0" w:line="240" w:lineRule="auto"/>
-    </w:pPr>
-  </w:style>
-  <w:style w:type="character" w:customStyle="1" w:styleId="HeaderChar">
-    <w:name w:val="Header Char"/>
-    <w:basedOn w:val="DefaultParagraphFont"/>
-    <w:link w:val="Header"/>
-    <w:uiPriority w:val="99"/>
-    <w:rsid w:val="00671486"/>
-    <w:rPr>
-      <w:rFonts w:eastAsiaTheme="minorEastAsia"/>
-      <w:lang w:eastAsia="ru-RU"/>
-    </w:rPr>
-  </w:style>
-  <w:style w:type="paragraph" w:styleId="Footer">
-    <w:name w:val="footer"/>
-    <w:basedOn w:val="Normal"/>
-    <w:link w:val="FooterChar"/>
-    <w:uiPriority w:val="99"/>
-    <w:unhideWhenUsed/>
-    <w:rsid w:val="00671486"/>
-    <w:pPr>
-      <w:tabs>
-        <w:tab w:val="center" w:pos="4677"/>
-        <w:tab w:val="right" w:pos="9355"/>
-      </w:tabs>
-      <w:spacing w:after="0" w:line="240" w:lineRule="auto"/>
-    </w:pPr>
-  </w:style>
-  <w:style w:type="character" w:customStyle="1" w:styleId="FooterChar">
-    <w:name w:val="Footer Char"/>
-    <w:basedOn w:val="DefaultParagraphFont"/>
-    <w:link w:val="Footer"/>
-    <w:uiPriority w:val="99"/>
-    <w:rsid w:val="00671486"/>
-    <w:rPr>
-      <w:rFonts w:eastAsiaTheme="minorEastAsia"/>
-      <w:lang w:eastAsia="ru-RU"/>
-    </w:rPr>
-  </w:style>
-  <w:style w:type="paragraph" w:styleId="ListParagraph">
-    <w:name w:val="List Paragraph"/>
-    <w:basedOn w:val="Normal"/>
-    <w:uiPriority w:val="34"/>
-    <w:qFormat/>
-    <w:rsid w:val="00A80313"/>
-    <w:pPr>
-      <w:ind w:left="720"/>
-      <w:contextualSpacing/>
-    </w:pPr>
   </w:style>
 </w:styles>
 </file>

</xml_diff>